<commit_message>
Regenerate full Q1-Q5 analysis and add detailed DE-ES report
</commit_message>
<xml_diff>
--- a/reports/Extrait Data Outil v7.docx
+++ b/reports/Extrait Data Outil v7.docx
@@ -46,12 +46,12 @@
     </w:p>
     <w:p>
       <w:r>
-        <w:t xml:space="preserve">  "run_id": "FULL_20260212_FIX4",</w:t>
-      </w:r>
-    </w:p>
-    <w:p>
-      <w:r>
-        <w:t xml:space="preserve">  "run_dir": "C:\\Users\\cval-tlacour\\OneDrive - CVA corporate value associate GmbH\\Desktop\\automation-stack\\projects\\tte-capture-prices-v2\\outputs\\combined\\FULL_20260212_FIX4",</w:t>
+        <w:t xml:space="preserve">  "run_id": "FULL_20260212_ALLQ",</w:t>
+      </w:r>
+    </w:p>
+    <w:p>
+      <w:r>
+        <w:t xml:space="preserve">  "run_dir": "C:\\Users\\cval-tlacour\\OneDrive - CVA corporate value associate GmbH\\Desktop\\automation-stack\\projects\\tte-capture-prices-v2\\outputs\\combined\\FULL_20260212_ALLQ",</w:t>
       </w:r>
     </w:p>
     <w:p>

</xml_diff>

<commit_message>
chore: finalize report updates and add slide objectives
</commit_message>
<xml_diff>
--- a/reports/Extrait Data Outil v7.docx
+++ b/reports/Extrait Data Outil v7.docx
@@ -46,12 +46,12 @@
     </w:p>
     <w:p>
       <w:r>
-        <w:t xml:space="preserve">  "run_id": "FULL_20260212_ALLQ",</w:t>
-      </w:r>
-    </w:p>
-    <w:p>
-      <w:r>
-        <w:t xml:space="preserve">  "run_dir": "C:\\Users\\cval-tlacour\\OneDrive - CVA corporate value associate GmbH\\Desktop\\automation-stack\\projects\\tte-capture-prices-v2\\outputs\\combined\\FULL_20260212_ALLQ",</w:t>
+        <w:t xml:space="preserve">  "run_id": "FULL_20260213_FIX14_DE_ES",</w:t>
+      </w:r>
+    </w:p>
+    <w:p>
+      <w:r>
+        <w:t xml:space="preserve">  "run_dir": "C:\\Users\\cval-tlacour\\OneDrive - CVA corporate value associate GmbH\\Desktop\\automation-stack\\projects\\tte-capture-prices-v2\\outputs\\combined\\FULL_20260213_FIX14_DE_ES",</w:t>
       </w:r>
     </w:p>
     <w:p>
@@ -1401,72 +1401,72 @@
     </w:p>
     <w:p>
       <w:r>
-        <w:t>DE,2018,HIST,8760,Europe/Berlin,NaN,NaN,NaN,NaN,NaN,NaN,NaN,NaN,NaN,NaN,NaN,NaN,NaN,NaN,NaN,NaN,NaN,NaN,NaN,NaN,153891.6974999999,0.0002671835702335,0.008904109589041,1.0,NaN,NaN,0.3794941270703111,44.47275456621005,72.28749999999995,43.77257363689873,0.9842559576949768,0.6055344788089055,38.17753675887097,0.8584477649576012,0.5281346949178073,133,232,38,0.988812785388128,0.6964810903936534,NaN,NaN,NaN,NaN,OK,NaN</w:t>
-      </w:r>
-    </w:p>
-    <w:p>
-      <w:r>
-        <w:t>DE,2019,HIST,8760,Europe/Berlin,NaN,NaN,NaN,NaN,NaN,NaN,NaN,NaN,NaN,NaN,NaN,NaN,NaN,NaN,NaN,NaN,NaN,NaN,NaN,NaN,285774.3125,0.000554157034082,0.0156392694063926,0.9876496247366532,NaN,NaN,0.2843253281938316,37.669692887315904,58.38,34.906182773392544,0.926638368882113,0.5979133739875393,32.78952818581776,0.8704485137137555,0.5616568719735827,211,335,31,0.9990866537275944,0.813246051355149,NaN,NaN,NaN,NaN,OK,NaN</w:t>
-      </w:r>
-    </w:p>
-    <w:p>
-      <w:r>
-        <w:t>DE,2020,HIST,8784,Europe/Berlin,NaN,NaN,NaN,NaN,NaN,NaN,NaN,NaN,NaN,NaN,NaN,NaN,NaN,NaN,NaN,NaN,NaN,NaN,NaN,NaN,345342.565,0.0006991788301744,0.0159380692167577,1.0,NaN,NaN,0.2439759191136415,30.47081976545599,55.338,24.511203174738068,0.8044156134757428,0.4429361952860253,25.24537518940176,0.8285098787536335,0.4562032453178966,298,598,42,0.9982921553000114,0.7903113754356191,NaN,NaN,NaN,NaN,OK,NaN</w:t>
-      </w:r>
-    </w:p>
-    <w:p>
-      <w:r>
-        <w:t>DE,2021,HIST,8760,Europe/Berlin,NaN,NaN,NaN,NaN,NaN,NaN,NaN,NaN,NaN,NaN,NaN,NaN,NaN,NaN,NaN,NaN,NaN,NaN,NaN,NaN,185328.96,0.0003675803989361,0.0087899543378995,1.0,NaN,NaN,0.2701548827424477,96.86022947825094,249.9639999999992,75.45790652091513,0.7790391053931841,0.3018750960974995,83.19114655913475,0.8588782724060605,0.3328125112381583,139,248,202,0.9737412946683413,0.5221576401467792,NaN,NaN,NaN,NaN,OK,NaN</w:t>
-      </w:r>
-    </w:p>
-    <w:p>
-      <w:r>
-        <w:t>DE,2022,HIST,8760,Europe/Berlin,NaN,NaN,NaN,NaN,NaN,NaN,NaN,NaN,NaN,NaN,NaN,NaN,NaN,NaN,NaN,NaN,NaN,NaN,NaN,NaN,904994.6575,0.001843457392513,0.042579908675799,1.0,NaN,NaN,0.3104147117931071,235.4667222285649,513.6109999999999,222.2697802958073,0.9439541103394328,0.4327589952236369,173.5038161884555,0.7368506876315086,0.3378117216890906,69,161,358,0.9733987898161892,0.5909121520525994,NaN,NaN,NaN,NaN,OK,NaN</w:t>
-      </w:r>
-    </w:p>
-    <w:p>
-      <w:r>
-        <w:t>DE,2023,HIST,8760,Europe/Berlin,NaN,NaN,NaN,NaN,NaN,NaN,NaN,NaN,NaN,NaN,NaN,NaN,NaN,NaN,NaN,NaN,NaN,NaN,NaN,NaN,2556732.2,0.0057522727927743,0.0775114155251141,1.0,NaN,NaN,0.2390462318859233,95.1827480305971,168.00449999999992,72.18210511017934,0.7583528171195051,0.4296438792423975,79.91071132318326,0.8395503699630048,0.4756462554466297,300,530,340,0.98675647905012,0.8419341186601034,NaN,NaN,NaN,NaN,OK,NaN</w:t>
-      </w:r>
-    </w:p>
-    <w:p>
-      <w:r>
-        <w:t>DE,2024,HIST,8784,Europe/Berlin,NaN,NaN,NaN,NaN,NaN,NaN,NaN,NaN,NaN,NaN,NaN,NaN,NaN,NaN,NaN,NaN,NaN,NaN,NaN,NaN,2948435.059833,0.0068809540140638,0.0757058287795992,1.0,NaN,NaN,0.2263046487454366,78.51545827166116,146.069,46.22796099131209,0.5887752808034911,0.3164803003464944,65.83122843523844,0.838449266989748,0.4506858295410966,457,756,315,0.9939656153933736,0.798724901005636,NaN,NaN,NaN,NaN,OK,NaN</w:t>
-      </w:r>
-    </w:p>
-    <w:p>
-      <w:r>
-        <w:t>ES,2018,HIST,8760,Europe/Madrid,NaN,NaN,NaN,NaN,NaN,NaN,NaN,NaN,NaN,NaN,NaN,NaN,NaN,NaN,NaN,NaN,NaN,NaN,NaN,NaN,1484.0,6.030734663893564e-06,0.0003424657534246,1.0,NaN,NaN,0.2941978481508908,57.30006279255623,73.82749999999999,59.342028861067455,1.0356363670298891,0.8037930156251731,53.09425838495249,0.926600352554062,0.7191664133954488,0,57,5,0.9938349126612628,0.717322385044847,NaN,NaN,NaN,NaN,OK,NaN</w:t>
-      </w:r>
-    </w:p>
-    <w:p>
-      <w:r>
-        <w:t>ES,2019,HIST,8760,Europe/Madrid,NaN,NaN,NaN,NaN,NaN,NaN,NaN,NaN,NaN,NaN,NaN,NaN,NaN,NaN,NaN,NaN,NaN,NaN,NaN,NaN,3224.0,1.308843921710153e-05,0.0005707762557077,1.0,NaN,NaN,0.2913581991978373,47.67961867793127,64.217,48.57853958864,1.0188533578001284,0.756474758843297,45.65081383781028,0.9574492226159512,0.7108836264199555,0,69,2,0.9956616052060736,0.6819177627648636,NaN,NaN,NaN,NaN,OK,NaN</w:t>
-      </w:r>
-    </w:p>
-    <w:p>
-      <w:r>
-        <w:t>ES,2020,HIST,8784,Europe/Madrid,NaN,NaN,NaN,NaN,NaN,NaN,NaN,NaN,NaN,NaN,NaN,NaN,NaN,NaN,NaN,NaN,NaN,NaN,NaN,NaN,143823.0,0.0006026351526537,0.0159380692167577,1.0,NaN,NaN,0.3059516604886905,33.95808038255721,51.97899999999999,32.896135604866735,0.9687277736041888,0.6328735759608061,32.37432130900995,0.9533613485890452,0.6228346314667453,0,60,0,0.997609017420016,0.7267869347642084,NaN,NaN,NaN,NaN,OK,NaN</w:t>
-      </w:r>
-    </w:p>
-    <w:p>
-      <w:r>
-        <w:t>ES,2021,HIST,8760,Europe/Madrid,NaN,NaN,NaN,NaN,NaN,NaN,NaN,NaN,NaN,NaN,NaN,NaN,NaN,NaN,NaN,NaN,NaN,NaN,NaN,NaN,318652.0,0.0012885678805332,0.0231735159817351,1.0,NaN,NaN,0.2859684981487956,111.94053088252085,255.0575,102.39616733438756,0.9147371959656876,0.4014630714030662,103.78184356536732,0.9271158779324008,0.4068958707952807,0,202,130,0.9588994177417514,0.3751809059748108,NaN,NaN,NaN,NaN,OK,NaN</w:t>
-      </w:r>
-    </w:p>
-    <w:p>
-      <w:r>
-        <w:t>ES,2022,HIST,8760,Europe/Madrid,NaN,NaN,NaN,NaN,NaN,NaN,NaN,NaN,NaN,NaN,NaN,NaN,NaN,NaN,NaN,NaN,NaN,NaN,NaN,NaN,626367.0,0.0023960111216853,0.0438356164383561,1.0,NaN,NaN,0.3049924924924925,167.52426875214064,270.003,151.07895653475305,0.9018332547284886,0.5595454736975258,160.5904117834413,0.958609835933931,0.5947726943161421,0,114,329,0.950907637858203,0.4786983212559283,NaN,NaN,NaN,NaN,OK,NaN</w:t>
-      </w:r>
-    </w:p>
-    <w:p>
-      <w:r>
-        <w:t>ES,2023,HIST,8760,Europe/Madrid,NaN,NaN,NaN,NaN,NaN,NaN,NaN,NaN,NaN,NaN,NaN,NaN,NaN,NaN,NaN,NaN,NaN,NaN,NaN,NaN,2818976.0,0.0115130277941151,0.1315068493150684,0.9995587759526864,NaN,NaN,0.2950851393188854,87.11351866651445,149.328,73.07910508828432,0.8388951130311212,0.4893864853763817,76.31964002657413,0.8760941033588467,0.5110872711519215,0,558,273,0.9366366023518666,0.7478810502523656,NaN,NaN,NaN,NaN,OK,NaN</w:t>
-      </w:r>
-    </w:p>
-    <w:p>
-      <w:r>
-        <w:t>ES,2024,HIST,8784,Europe/Madrid,NaN,NaN,NaN,NaN,NaN,NaN,NaN,NaN,NaN,NaN,NaN,NaN,NaN,NaN,NaN,NaN,NaN,NaN,NaN,NaN,3567012.0,0.0147292050339075,0.1691712204007286,0.9994023008613372,NaN,NaN,0.2951989701260838,63.03954912899921,140.0,42.80117347476487,0.6789574809169381,0.3057226676768919,55.60947301426717,0.8821362744913085,0.3972105215304798,247,1690,271,0.9461459637936924,0.693152070717716,NaN,NaN,NaN,NaN,OK,NaN</w:t>
+        <w:t>DE,2018,HIST,8760,Europe/Berlin,1.0,0.9988584474885844,0.9998858447488584,0.9998858447488584,0.9998858447488584,0.9998858447488584,0.9998858447488584,0.9998858447488584,0.9998858447488584,63994.59686742856,1541.775593892694,62453.508855428576,27759.03097311644,8201.364040700992,4745.066601495604,4033.805183525517,16938.98747922857,-551.498874999997,17235.284499999998,33588.71037500001,5519737.58175,0.0095832537934301,0.1077625570776255,0.9796177446239518,1.0,"{""exports_absorption_mwh"": 3196795.7587100747, ""psh_absorption_mwh"": 2210437.1220399253, ""other_flex_absorption_mwh"": 0.0}",0.5876118883619526,44.47275456621005,73.28999999999999,43.77257363689873,0.9842559576949768,0.5972516528434811,38.17753675887097,0.8584477649576012,0.5209105847847043,133,231,38,0.9495433789954338,0.6449471743042571,1.4551915228366852e-11,2.110663587732269e-16,True,CORE_SANITY_WARN;PSH_PUMPING_DATA_INCOMPLETE,OK,must_run_mw exceeds load+exports+psh+curtailment_proxy</w:t>
+      </w:r>
+    </w:p>
+    <w:p>
+      <w:r>
+        <w:t>DE,2019,HIST,8760,Europe/Berlin,0.9998858447488584,0.9998858447488584,0.9998858447488584,0.9998858447488584,0.9998858447488584,0.9998858447488584,0.9998858447488584,0.9998858447488584,0.9998858447488584,57367.15583885148,1252.549263413242,56114.46357403814,22754.9653336758,8109.729086082886,4526.801958271492,1666.1688700194086,14381.751818358258,-2947.540250000001,14621.256749999991,30969.69025,8036728.58925,0.0155843596990231,0.1399543378995433,0.9574900183941784,1.0,"{""exports_absorption_mwh"": 5376010.419977754, ""psh_absorption_mwh"": 2319076.9847722473, ""other_flex_absorption_mwh"": 0.0}",0.5289129868835992,37.669692887315904,59.5035,34.906182773392544,0.926638368882113,0.5866240267109085,32.78952818581776,0.8704485137137555,0.5510520924956979,211,335,31,0.9803630551432811,0.838881970646822,7.275957614183426e-12,1.9704071914278732e-16,True,PSH_PUMPING_DATA_INCOMPLETE,OK,NaN</w:t>
+      </w:r>
+    </w:p>
+    <w:p>
+      <w:r>
+        <w:t>DE,2020,HIST,8784,Europe/Berlin,0.9998861566484516,0.9998861566484516,0.9998861566484516,0.9998861566484516,0.9998861566484516,0.9998861566484516,0.9998861566484516,0.9998861566484516,0.9998861566484516,55818.5015549926,1436.4994894125682,54381.83851104407,20054.27314250341,6935.646044631675,4580.853405157691,1643.1364718774907,14259.849076198336,-2535.8037000000018,14370.08275,30079.16625,6946557.68125,0.0140639659444124,0.1349043715846994,0.9488478002624086,1.0,"{""exports_absorption_mwh"": 5033533.431879824, ""psh_absorption_mwh"": 1557692.5433701773, ""other_flex_absorption_mwh"": 0.0}",0.4833416912394077,30.47081976545599,56.14599999999999,24.511203174738068,0.8044156134757428,0.4365618775110974,25.24537518940176,0.8285098787536335,0.4496380007373947,298,598,42,0.9902083570533986,0.8387745683776916,1.4551915228366852e-11,2.1263532315828492e-16,True,PSH_PUMPING_DATA_INCOMPLETE,OK,NaN</w:t>
+      </w:r>
+    </w:p>
+    <w:p>
+      <w:r>
+        <w:t>DE,2021,HIST,8760,Europe/Berlin,0.9998858447488584,0.9998858447488584,0.9998858447488584,0.9998858447488584,0.9998858447488584,0.9998858447488584,0.9998858447488584,0.9998858447488584,0.9998858447488584,58191.275416999655,1199.9055559360731,56991.232869905245,22854.617910331053,7466.357412375843,4398.012838223542,1524.5079304144308,15832.695628553483,-1394.2332500000043,15945.804999999997,31951.995749999995,6217942.822500002,0.0123326322192535,0.1160958904109589,0.9787814533654792,1.0,"{""exports_absorption_mwh"": 4298014.642321998, ""psh_absorption_mwh"": 1787992.4704280028, ""other_flex_absorption_mwh"": 0.0}",0.5138110015424295,96.86022947825094,259.9279999999997,75.45790652091513,0.7790391053931841,0.2903031090183251,83.19114655913475,0.8588782724060605,0.3200545788031103,139,247,202,0.9086653727594476,0.5395224675147319,1.4551915228366852e-11,1.9302673882086998e-16,True,PSH_PUMPING_DATA_INCOMPLETE,OK,NaN</w:t>
+      </w:r>
+    </w:p>
+    <w:p>
+      <w:r>
+        <w:t>DE,2022,HIST,8760,Europe/Berlin,0.9998858447488584,0.9998858447488584,0.9998858447488584,0.9998858447488584,0.9998858447488584,0.9998858447488584,0.9998858447488584,0.9998858447488584,0.9998858447488584,55628.55850068501,1551.5929223744292,54076.78843560909,19845.877572431506,3747.1264656353455,4340.933297465464,1290.566084027857,13450.170577463176,-4770.141000000004,13900.228249999996,30339.77565,10144511.945,0.0206641833556319,0.1697488584474885,0.9797943883243168,1.0,"{""exports_absorption_mwh"": 6338635.31904302, ""psh_absorption_mwh"": 3600900.5569569813, ""other_flex_absorption_mwh"": 0.0}",0.477699136446879,235.4667222285649,526.146,222.2697802958073,0.9439541103394328,0.4224488645657429,173.5038161884555,0.7368506876315086,0.3297636325059118,69,159,358,0.867108117364996,0.601272099848366,1.4551915228366852e-11,2.0615622932742944e-16,True,PSH_PUMPING_DATA_INCOMPLETE,OK,NaN</w:t>
+      </w:r>
+    </w:p>
+    <w:p>
+      <w:r>
+        <w:t>DE,2023,HIST,8760,Europe/Berlin,0.9998858447488584,0.9998858447488584,0.9998858447488584,0.9998858447488584,0.9998858447488584,0.9998858447488584,0.9998858447488584,0.9998858447488584,0.9998858447488584,52864.463655097614,1446.741551084475,51417.55693201279,13051.235077796806,769.2974491951137,4277.176212181756,1539.000027400388,15670.27397944971,-4078.560399999999,15745.63775,34517.090249999994,9207172.96175,0.0207147899675382,0.1602739726027397,0.9564096539005692,1.0,"{""exports_absorption_mwh"": 5422374.111257402, ""psh_absorption_mwh"": 3383454.9944925983, ""other_flex_absorption_mwh"": 0.0}",0.3302146638326648,95.1827480305971,170.553,72.18210511017934,0.7583528171195051,0.4232238958574715,79.91071132318326,0.8395503699630048,0.4685388783731934,300,526,340,0.9346957415230048,0.8679345857241685,7.275957614183426e-12,2.031206281194015e-16,True,PSH_PUMPING_DATA_INCOMPLETE,OK,NaN</w:t>
+      </w:r>
+    </w:p>
+    <w:p>
+      <w:r>
+        <w:t>DE,2024,HIST,8784,Europe/Berlin,0.9998861566484516,0.9998861566484516,0.9998861566484516,0.9998861566484516,0.9998861566484516,0.9998861566484516,0.9998861566484516,0.9998861566484516,0.9998861566484516,53553.149668449616,1485.6590895377958,52067.32142724502,12242.631894068762,0.0,4150.120007969942,1794.6057676761925,16812.627341511212,-3663.95635,17749.224000000002,35063.091499999995,9365357.362127,0.0218565415301092,0.1402550091074681,0.9534226589972932,1.0,"{""exports_absorption_mwh"": 5249553.852168727, ""psh_absorption_mwh"": 3679590.066490274, ""other_flex_absorption_mwh"": 0.0}",0.302364053902495,78.51545827166116,148.70999999999998,46.22796099131209,0.5887752808034911,0.3108598008964568,65.83122843523844,0.838449266989748,0.4426819207534023,457,756,315,0.9658431060002276,0.7912510966551397,7.275957614183426e-12,2.0356514176154892e-16,True,PSH_PUMPING_DATA_INCOMPLETE,OK,NaN</w:t>
+      </w:r>
+    </w:p>
+    <w:p>
+      <w:r>
+        <w:t>ES,2018,HIST,8760,Europe/Madrid,0.9998858447488584,0.9996575342465752,0.9997716894977168,0.9997716894977168,0.9997716894977168,0.9998858447488584,0.9997716894977168,0.9997716894977168,0.9997716894977168,29064.3270526436,384.40353881278537,28679.791937878268,11120.59515981735,6082.010961406714,336.9155058232473,1223.534596939941,10600.259255452782,3360.4600000000005,10736.1,17463.7,613410.0,0.002492798483948,0.0378995433789954,0.9913824358911656,1.0,"{""exports_absorption_mwh"": 147191.54700329818, ""psh_absorption_mwh"": 460932.3529967017, ""other_flex_absorption_mwh"": 0.0}",0.498409408103965,57.30006279255623,73.997,59.342028861067455,1.0356363670298891,0.8019518204936342,53.09425838495249,0.926600352554062,0.7175190667858493,0,45,5,0.9713437607032768,0.7284831419179216,0.0,0.0,True,CORE_SANITY_WARN;PSH_PUMPING_DATA_INCOMPLETE,OK,must_run_mw exceeds load+exports+psh+curtailment_proxy</w:t>
+      </w:r>
+    </w:p>
+    <w:p>
+      <w:r>
+        <w:t>ES,2019,HIST,8760,Europe/Madrid,0.9998858447488584,0.9998858447488584,0.9993150684931508,0.9993150684931508,0.9993150684931508,0.9998858447488584,0.9993150684931508,0.9993150684931508,0.9993150684931508,28538.000456673137,367.1673515981735,28170.791186208477,10827.2899086758,6388.269591044094,333.6010966415353,997.2428604066712,9719.49062678388,2679.100000000001,9813.1,16403.899999999998,683082.0999999999,0.0027731012860235,0.0406392694063926,0.9668340013594268,1.0,"{""exports_absorption_mwh"": 261737.44350775093, ""psh_absorption_mwh"": 398689.556492249, ""other_flex_absorption_mwh"": 0.0}",0.4919654861226218,47.67961867793127,64.68299999999998,48.57853958864,1.0188533578001284,0.7510248378807417,45.65081383781028,0.9574492226159512,0.705762160657519,0,68,2,0.9725996118278344,0.6978382597849259,0.0,0.0,True,PSH_PUMPING_DATA_INCOMPLETE,OK,NaN</w:t>
+      </w:r>
+    </w:p>
+    <w:p>
+      <w:r>
+        <w:t>ES,2020,HIST,8784,Europe/Madrid,0.9998861566484516,0.9998861566484516,0.9997723132969034,0.9997723132969034,0.9997723132969034,0.9998861566484516,0.9997723132969034,0.9997723132969034,0.9997723132969034,27086.93293863145,551.7243852459017,26535.145736081067,9699.049806466304,6354.735140059212,436.342746526987,1150.2279662946935,8503.02988728225,869.7400000000004,8720.7,15835.3,1851233.7999999998,0.0077568856418017,0.0809426229508196,0.9809348230353184,1.0,"{""exports_absorption_mwh"": 852236.5733091922, ""psh_absorption_mwh"": 963703.1266908078, ""other_flex_absorption_mwh"": 0.0}",0.4773860231515868,33.95808038255721,52.269,32.896135604866735,0.9687277736041888,0.6293622530537553,32.37432130900995,0.9533613485890452,0.6193790068493744,0,54,0,0.987703518160082,0.7678864458008594,0.0,0.0,True,PSH_PUMPING_DATA_INCOMPLETE,OK,NaN</w:t>
+      </w:r>
+    </w:p>
+    <w:p>
+      <w:r>
+        <w:t>ES,2021,HIST,8760,Europe/Madrid,0.9998858447488584,0.9998858447488584,0.9998858447488584,0.9998858447488584,0.9998858447488584,0.9998858447488584,0.9998858447488584,0.9998858447488584,0.9998858447488584,27848.911633748143,522.9477168949771,27325.90421280968,9769.263493150684,6187.529398333143,474.34376070327664,973.1736499600412,7924.029432583628,153.7800000000008,8283.2,15076.4,2540644.1999999993,0.0102738803207986,0.096917808219178,0.9795160219601,1.0,"{""exports_absorption_mwh"": 1360264.2787309452, ""psh_absorption_mwh"": 1128337.4212690545, ""other_flex_absorption_mwh"": 0.0}",0.4430891814452746,111.94053088252085,258.883,102.39616733438756,0.9147371959656876,0.3955306734485755,103.78184356536732,0.9271158779324008,0.4008831926598785,0,195,130,0.9005594245918483,0.3187951807835402,0.0,0.0,True,PSH_PUMPING_DATA_INCOMPLETE,OK,NaN</w:t>
+      </w:r>
+    </w:p>
+    <w:p>
+      <w:r>
+        <w:t>ES,2022,HIST,8760,Europe/Madrid,0.9998858447488584,0.9998858447488584,0.9998858447488584,0.9998858447488584,0.9998858447488584,0.9971461187214612,0.9998858447488584,0.9998858447488584,0.9998858447488584,26952.232903299464,710.1865753424657,26241.965247174336,10149.37929223744,6411.29978308026,461.7916428816075,770.7814590706702,5826.612878182441,-2319.5399999999986,5981.299999999999,13358.4,4858457.300000001,0.0185848196425309,0.1673515981735159,0.96481259596539,1.0,"{""exports_absorption_mwh"": 2756666.248179511, ""psh_absorption_mwh"": 1930834.5518204886, ""other_flex_absorption_mwh"": 0.0}",0.5017640864926367,167.52426875214064,275.152,151.07895653475305,0.9018332547284886,0.5490745352923223,160.5904117834413,0.958609835933931,0.5836425386093552,0,113,329,0.8370818586596643,0.4936263220095353,0.0,0.0,True,PSH_PUMPING_DATA_INCOMPLETE,OK,NaN</w:t>
+      </w:r>
+    </w:p>
+    <w:p>
+      <w:r>
+        <w:t>ES,2023,HIST,8760,Europe/Madrid,0.9998858447488584,0.9998858447488584,0.9998858447488584,0.9998858447488584,0.9998858447488584,0.9998858447488584,0.9998858447488584,0.9998858447488584,0.9998858447488584,26158.69893823496,952.2392694063929,25206.350953305173,8746.24200913242,6207.673478707615,353.27548806941434,826.0148418769265,4873.536705103323,-5148.0,5380.0,13916.8,10338152.0,0.0422222222948287,0.2627853881278539,0.9210418361037832,1.0,"{""exports_absorption_mwh"": 5039285.3409092445, ""psh_absorption_mwh"": 4482585.159090756, ""other_flex_absorption_mwh"": 0.0}",0.4507519593306502,87.11351866651445,151.61,73.07910508828432,0.8388951130311212,0.4820203488443,76.31964002657413,0.8760941033588467,0.5033944992188784,0,526,273,0.8292042470601667,0.762858935390759,0.0,0.0,True,PSH_PUMPING_DATA_INCOMPLETE,OK,NaN</w:t>
+      </w:r>
+    </w:p>
+    <w:p>
+      <w:r>
+        <w:t>ES,2024,HIST,8784,Europe/Madrid,0.9998861566484516,0.9998861566484516,0.9997723132969034,0.9997723132969034,0.9997723132969034,0.9998861566484516,0.9997723132969034,0.9997723132969034,0.9997723132969034,26417.495161106683,1013.306921675774,25404.072868040534,7957.82058287796,5957.368708722387,390.2924163060806,1002.2459576406286,5357.910053512467,-5232.0,5860.0,14987.2,10210340.0,0.0421613920351003,0.2695810564663023,0.945507681428826,1.0,"{""exports_absorption_mwh"": 5186977.4604065055, ""psh_absorption_mwh"": 4466977.439593494, ""other_flex_absorption_mwh"": 0.0}",0.3950264981655116,63.03954912899921,141.5,42.80117347476487,0.6789574809169381,0.3024817913410945,55.60947301426717,0.8821362744913085,0.3929998092881072,247,1642,271,0.9008311510873278,0.717301833704112,0.0,0.0,True,PSH_PUMPING_DATA_INCOMPLETE,OK,NaN</w:t>
       </w:r>
     </w:p>
     <w:p>
@@ -1494,12 +1494,12 @@
     </w:p>
     <w:p>
       <w:r>
-        <w:t>DE,2019,2,2.0,1,LOW_PRICE:h_negative_obs&gt;=200.0 (211.0); VALUE:capture_ratio_wind&lt;=0.90 (0.870),2.0,0.8</w:t>
-      </w:r>
-    </w:p>
-    <w:p>
-      <w:r>
-        <w:t>ES,2023,2,3.0,4,LOW_PRICE:h_below_5_obs&gt;=500.0 (558.0); LOW_PRICE:low_price_hours_share&gt;=0.057 (0.064); VALUE:capture_ratio_wind&lt;=0.90 (0.876); PHYSICAL:sr_energy&gt;=0.010 (0.012); PHYSICAL:sr_hours&gt;=0.10 (0.132),2.0,1.0</w:t>
+        <w:t>DE,2019,2,3.0,3,LOW_PRICE:h_negative_obs&gt;=200.0 (211.0); VALUE:capture_ratio_wind&lt;=0.90 (0.870); PHYSICAL:sr_energy&gt;=0.010 (0.016); PHYSICAL:sr_hours&gt;=0.10 (0.140),2.0,1.0</w:t>
+      </w:r>
+    </w:p>
+    <w:p>
+      <w:r>
+        <w:t>ES,2023,2,3.0,4,LOW_PRICE:h_below_5_obs&gt;=500.0 (526.0); LOW_PRICE:low_price_hours_share&gt;=0.057 (0.060); VALUE:capture_ratio_wind&lt;=0.90 (0.876); PHYSICAL:sr_energy&gt;=0.010 (0.042); PHYSICAL:sr_hours&gt;=0.10 (0.263); PHYSICAL:far_observed&lt;0.95 (0.921),2.0,1.0</w:t>
       </w:r>
     </w:p>
     <w:p>
@@ -1527,62 +1527,82 @@
     </w:p>
     <w:p>
       <w:r>
-        <w:t>HIGH_CO2,DE,PV,none,capture_ratio_PV,0,nan,NaN,NaN,NaN,NaN,"{""sr_energy_mean"": NaN, ""far_energy_mean"": NaN, ""ir_p10_mean"": NaN, ""ttl_mean"": NaN, ""corr_vre_load_mean"": NaN}",WARN,INSUFFICIENT_POINTS</w:t>
-      </w:r>
-    </w:p>
-    <w:p>
-      <w:r>
-        <w:t>HIGH_CO2,DE,WIND,none,capture_ratio_WIND,0,nan,NaN,NaN,NaN,NaN,"{""sr_energy_mean"": NaN, ""far_energy_mean"": NaN, ""ir_p10_mean"": NaN, ""ttl_mean"": NaN, ""corr_vre_load_mean"": NaN}",WARN,INSUFFICIENT_POINTS</w:t>
-      </w:r>
-    </w:p>
-    <w:p>
-      <w:r>
-        <w:t>HIGH_GAS,DE,PV,none,capture_ratio_PV,0,nan,NaN,NaN,NaN,NaN,"{""sr_energy_mean"": NaN, ""far_energy_mean"": NaN, ""ir_p10_mean"": NaN, ""ttl_mean"": NaN, ""corr_vre_load_mean"": NaN}",WARN,INSUFFICIENT_POINTS</w:t>
-      </w:r>
-    </w:p>
-    <w:p>
-      <w:r>
-        <w:t>HIGH_GAS,DE,WIND,none,capture_ratio_WIND,0,nan,NaN,NaN,NaN,NaN,"{""sr_energy_mean"": NaN, ""far_energy_mean"": NaN, ""ir_p10_mean"": NaN, ""ttl_mean"": NaN, ""corr_vre_load_mean"": NaN}",WARN,INSUFFICIENT_POINTS</w:t>
-      </w:r>
-    </w:p>
-    <w:p>
-      <w:r>
-        <w:t>HIST,DE,PV,pv_penetration_share_load,capture_ratio_PV,2,"2023,2024",-11.79297599718819,2.179468315458616,NaN,NaN,"{""sr_energy_mean"": 0.006316613403419, ""far_energy_mean"": 1.0, ""ir_p10_mean"": 0.23267544031568, ""ttl_mean"": 157.03674999999996, ""corr_vre_load_mean"": 1.0}",WARN,INSUFFICIENT_POINTS|N_LT_6|METHOD_NOT_OLS|PVALUE_MISSING|LOO_NOT_AVAILABLE</w:t>
-      </w:r>
-    </w:p>
-    <w:p>
-      <w:r>
-        <w:t>HIST,DE,WIND,wind_penetration_share_load,capture_ratio_WIND,5,"2019,2020,2021,2023,2024",-0.313292745567829,0.931148477635842,0.4051476994742447,0.2482232666527261,"{""sr_energy_mean"": 0.0028508286140061, ""far_energy_mean"": 0.9975299249473306, ""ir_p10_mean"": 0.2527614021362562, ""ttl_mean"": 135.55109999999982, ""corr_vre_load_mean"": -0.9805629427510812}",WARN,N_LT_6|PVALUE_GT_0_05|LOO_NOT_AVAILABLE</w:t>
-      </w:r>
-    </w:p>
-    <w:p>
-      <w:r>
-        <w:t>HIGH_CO2,ES,PV,none,capture_ratio_PV,0,nan,NaN,NaN,NaN,NaN,"{""sr_energy_mean"": NaN, ""far_energy_mean"": NaN, ""ir_p10_mean"": NaN, ""ttl_mean"": NaN, ""corr_vre_load_mean"": NaN}",WARN,INSUFFICIENT_POINTS</w:t>
-      </w:r>
-    </w:p>
-    <w:p>
-      <w:r>
-        <w:t>HIGH_CO2,ES,WIND,none,capture_ratio_WIND,0,nan,NaN,NaN,NaN,NaN,"{""sr_energy_mean"": NaN, ""far_energy_mean"": NaN, ""ir_p10_mean"": NaN, ""ttl_mean"": NaN, ""corr_vre_load_mean"": NaN}",WARN,INSUFFICIENT_POINTS</w:t>
-      </w:r>
-    </w:p>
-    <w:p>
-      <w:r>
-        <w:t>HIGH_GAS,ES,PV,none,capture_ratio_PV,0,nan,NaN,NaN,NaN,NaN,"{""sr_energy_mean"": NaN, ""far_energy_mean"": NaN, ""ir_p10_mean"": NaN, ""ttl_mean"": NaN, ""corr_vre_load_mean"": NaN}",WARN,INSUFFICIENT_POINTS</w:t>
-      </w:r>
-    </w:p>
-    <w:p>
-      <w:r>
-        <w:t>HIGH_GAS,ES,WIND,none,capture_ratio_WIND,0,nan,NaN,NaN,NaN,NaN,"{""sr_energy_mean"": NaN, ""far_energy_mean"": NaN, ""ir_p10_mean"": NaN, ""ttl_mean"": NaN, ""corr_vre_load_mean"": NaN}",WARN,INSUFFICIENT_POINTS</w:t>
-      </w:r>
-    </w:p>
-    <w:p>
-      <w:r>
-        <w:t>HIST,ES,PV,pv_penetration_share_load,capture_ratio_PV,2,"2023,2024",-5.876929761031239,1.875809152071917,NaN,NaN,"{""sr_energy_mean"": 0.0131211164140113, ""far_energy_mean"": 0.9994805384070118, ""ir_p10_mean"": 0.2951420547224846, ""ttl_mean"": 144.664, ""corr_vre_load_mean"": 1.0}",WARN,INSUFFICIENT_POINTS|N_LT_6|METHOD_NOT_OLS|PVALUE_MISSING|LOO_NOT_AVAILABLE</w:t>
-      </w:r>
-    </w:p>
-    <w:p>
-      <w:r>
-        <w:t>HIST,ES,WIND,wind_penetration_share_load,capture_ratio_WIND,2,"2023,2024",-0.4812210902486096,1.0043191141153942,NaN,NaN,"{""sr_energy_mean"": 0.0131211164140113, ""far_energy_mean"": 0.9994805384070118, ""ir_p10_mean"": 0.2951420547224846, ""ttl_mean"": 144.664, ""corr_vre_load_mean"": 1.0}",WARN,INSUFFICIENT_POINTS|N_LT_6|METHOD_NOT_OLS|PVALUE_MISSING|LOO_NOT_AVAILABLE</w:t>
+        <w:t>HIGH_CO2,DE,PV,pv_penetration_share_generation,capture_ratio_PV,11,"2025,2026,2027,2028,2029,2030,2031,2032,2033,2034,2035",-0.4639311591397298,0.9960978028196452,0.9626965348712196,9.826234352612265e-08,"{""sr_energy_mean"": 0.0, ""far_energy_mean"": 1.0, ""ir_p10_mean"": 0.0476924500670436, ""ttl_mean"": 212.0053332833652, ""corr_vre_load_mean"": 0.1901157879571487}",PASS,OLS_STRICT_PASS</w:t>
+      </w:r>
+    </w:p>
+    <w:p>
+      <w:r>
+        <w:t>HIGH_CO2,DE,WIND,wind_penetration_share_generation,capture_ratio_WIND,11,"2025,2026,2027,2028,2029,2030,2031,2032,2033,2034,2035",-0.1212272923370727,0.9918414228947604,0.9635221488359548,8.881696819880572e-08,"{""sr_energy_mean"": 0.0, ""far_energy_mean"": 1.0, ""ir_p10_mean"": 0.0476924500670436, ""ttl_mean"": 212.0053332833652, ""corr_vre_load_mean"": 0.2092241523696177}",PASS,OLS_STRICT_PASS</w:t>
+      </w:r>
+    </w:p>
+    <w:p>
+      <w:r>
+        <w:t>HIGH_GAS,DE,PV,pv_penetration_share_generation,capture_ratio_PV,11,"2025,2026,2027,2028,2029,2030,2031,2032,2033,2034,2035",-0.4474048633354546,0.9954301664151248,0.9589418917423228,1.5153096971675979e-07,"{""sr_energy_mean"": 0.0, ""far_energy_mean"": 1.0, ""ir_p10_mean"": 0.0476924500670436, ""ttl_mean"": 217.21388591494411, ""corr_vre_load_mean"": 0.1901157879571487}",PASS,OLS_STRICT_PASS</w:t>
+      </w:r>
+    </w:p>
+    <w:p>
+      <w:r>
+        <w:t>HIGH_GAS,DE,WIND,wind_penetration_share_generation,capture_ratio_WIND,11,"2025,2026,2027,2028,2029,2030,2031,2032,2033,2034,2035",-0.113901219692303,0.9906297175655832,0.959437403145118,1.434434859836388e-07,"{""sr_energy_mean"": 0.0, ""far_energy_mean"": 1.0, ""ir_p10_mean"": 0.0476924500670436, ""ttl_mean"": 217.21388591494411, ""corr_vre_load_mean"": 0.2092241523696177}",PASS,OLS_STRICT_PASS</w:t>
+      </w:r>
+    </w:p>
+    <w:p>
+      <w:r>
+        <w:t>HIST,DE,PV,pv_penetration_share_generation,capture_ratio_PV,5,"2019,2020,2021,2023,2024",-4.739637655041085,1.2804002249057085,0.796651927815217,0.041590622211327,"{""sr_energy_mean"": 0.0169104578720673, ""far_energy_mean"": 0.9589903169839856, ""ir_p10_mean"": 0.4317288794801192, ""ttl_mean"": 138.96809999999996, ""corr_vre_load_mean"": 0.1672592506998106}",WARN,N_LT_6|LOO_NOT_AVAILABLE</w:t>
+      </w:r>
+    </w:p>
+    <w:p>
+      <w:r>
+        <w:t>HIST,DE,PV,pv_penetration_share_generation,capture_ratio_PV,5,"2019,2020,2021,2023,2024",-4.739637655041085,1.2804002249057085,0.796651927815217,0.041590622211327,"{""sr_energy_mean"": 0.0169104578720673, ""far_energy_mean"": 0.9589903169839856, ""ir_p10_mean"": 0.4317288794801192, ""ttl_mean"": 138.96809999999996, ""corr_vre_load_mean"": 0.1672592506998106}",WARN,N_LT_6|LOO_NOT_AVAILABLE</w:t>
+      </w:r>
+    </w:p>
+    <w:p>
+      <w:r>
+        <w:t>HIST,DE,WIND,wind_penetration_share_generation,capture_ratio_WIND,5,"2019,2020,2021,2023,2024",-0.3006200607703855,0.9298168940484184,0.4112267622485391,0.2435632965927686,"{""sr_energy_mean"": 0.0169104578720673, ""far_energy_mean"": 0.9589903169839856, ""ir_p10_mean"": 0.4317288794801192, ""ttl_mean"": 138.96809999999996, ""corr_vre_load_mean"": 0.1183862831506812}",WARN,N_LT_6|PVALUE_GT_0_05|LOO_NOT_AVAILABLE</w:t>
+      </w:r>
+    </w:p>
+    <w:p>
+      <w:r>
+        <w:t>HIST,DE,WIND,wind_penetration_share_generation,capture_ratio_WIND,5,"2019,2020,2021,2023,2024",-0.3006200607703855,0.9298168940484184,0.4112267622485391,0.2435632965927686,"{""sr_energy_mean"": 0.0169104578720673, ""far_energy_mean"": 0.9589903169839856, ""ir_p10_mean"": 0.4317288794801192, ""ttl_mean"": 138.96809999999996, ""corr_vre_load_mean"": 0.1183862831506812}",WARN,N_LT_6|PVALUE_GT_0_05|LOO_NOT_AVAILABLE</w:t>
+      </w:r>
+    </w:p>
+    <w:p>
+      <w:r>
+        <w:t>HIGH_CO2,ES,PV,pv_penetration_share_generation,capture_ratio_PV,11,"2025,2026,2027,2028,2029,2030,2031,2032,2033,2034,2035",0.6794271695164195,0.8567612786949044,0.9154234138729596,3.990315154991564e-06,"{""sr_energy_mean"": 0.0, ""far_energy_mean"": 1.0, ""ir_p10_mean"": 0.0824222844630902, ""ttl_mean"": 164.91289390184266, ""corr_vre_load_mean"": 0.2383102353783595}",PASS,OLS_STRICT_PASS</w:t>
+      </w:r>
+    </w:p>
+    <w:p>
+      <w:r>
+        <w:t>HIGH_CO2,ES,WIND,wind_penetration_share_generation,capture_ratio_WIND,11,"2025,2026,2027,2028,2029,2030,2031,2032,2033,2034,2035",-0.103368526990708,0.9960995060023642,0.9356289986885578,1.157847835152236e-06,"{""sr_energy_mean"": 0.0, ""far_energy_mean"": 1.0, ""ir_p10_mean"": 0.0824222844630902, ""ttl_mean"": 164.91289390184266, ""corr_vre_load_mean"": 0.0640250710919311}",PASS,OLS_STRICT_PASS</w:t>
+      </w:r>
+    </w:p>
+    <w:p>
+      <w:r>
+        <w:t>HIGH_GAS,ES,PV,pv_penetration_share_generation,capture_ratio_PV,11,"2025,2026,2027,2028,2029,2030,2031,2032,2033,2034,2035",0.6434755797349244,0.8626689101546849,0.9126841078577111,4.611338307774519e-06,"{""sr_energy_mean"": 0.0, ""far_energy_mean"": 1.0, ""ir_p10_mean"": 0.0824222844630902, ""ttl_mean"": 172.4919848109336, ""corr_vre_load_mean"": 0.2383102353783595}",PASS,OLS_STRICT_PASS</w:t>
+      </w:r>
+    </w:p>
+    <w:p>
+      <w:r>
+        <w:t>HIGH_GAS,ES,WIND,wind_penetration_share_generation,capture_ratio_WIND,11,"2025,2026,2027,2028,2029,2030,2031,2032,2033,2034,2035",-0.1011840461414947,0.9962463206892443,0.9359933083476568,1.1284725310266763e-06,"{""sr_energy_mean"": 0.0, ""far_energy_mean"": 1.0, ""ir_p10_mean"": 0.0824222844630902, ""ttl_mean"": 172.4919848109336, ""corr_vre_load_mean"": 0.0640250710919311}",PASS,OLS_STRICT_PASS</w:t>
+      </w:r>
+    </w:p>
+    <w:p>
+      <w:r>
+        <w:t>HIST,ES,PV,pv_penetration_share_generation,capture_ratio_PV,2,"2023,2024",-5.57809924164063,1.860268768557785,NaN,NaN,"{""sr_energy_mean"": 0.0421918071649645, ""far_energy_mean"": 0.9332747587663048, ""ir_p10_mean"": 0.4228892287480809, ""ttl_mean"": 146.555, ""corr_vre_load_mean"": 0.0969359919115746}",WARN,INSUFFICIENT_POINTS|N_LT_6|METHOD_NOT_OLS|PVALUE_MISSING|LOO_NOT_AVAILABLE</w:t>
+      </w:r>
+    </w:p>
+    <w:p>
+      <w:r>
+        <w:t>HIST,ES,PV,pv_penetration_share_generation,capture_ratio_PV,2,"2023,2024",-5.57809924164063,1.860268768557785,NaN,NaN,"{""sr_energy_mean"": 0.0421918071649645, ""far_energy_mean"": 0.9332747587663048, ""ir_p10_mean"": 0.4228892287480809, ""ttl_mean"": 146.555, ""corr_vre_load_mean"": 0.0969359919115746}",WARN,INSUFFICIENT_POINTS|N_LT_6|METHOD_NOT_OLS|PVALUE_MISSING|LOO_NOT_AVAILABLE</w:t>
+      </w:r>
+    </w:p>
+    <w:p>
+      <w:r>
+        <w:t>HIST,ES,WIND,wind_penetration_share_generation,capture_ratio_WIND,2,"2023,2024",-0.4835842544288084,1.0098171935311628,NaN,NaN,"{""sr_energy_mean"": 0.0421918071649645, ""far_energy_mean"": 0.9332747587663048, ""ir_p10_mean"": 0.4228892287480809, ""ttl_mean"": 146.555, ""corr_vre_load_mean"": 0.025985207649981}",WARN,INSUFFICIENT_POINTS|N_LT_6|METHOD_NOT_OLS|PVALUE_MISSING|LOO_NOT_AVAILABLE</w:t>
+      </w:r>
+    </w:p>
+    <w:p>
+      <w:r>
+        <w:t>HIST,ES,WIND,wind_penetration_share_generation,capture_ratio_WIND,2,"2023,2024",-0.4835842544288084,1.0098171935311628,NaN,NaN,"{""sr_energy_mean"": 0.0421918071649645, ""far_energy_mean"": 0.9332747587663048, ""ir_p10_mean"": 0.4228892287480809, ""ttl_mean"": 146.555, ""corr_vre_load_mean"": 0.025985207649981}",WARN,INSUFFICIENT_POINTS|N_LT_6|METHOD_NOT_OLS|PVALUE_MISSING|LOO_NOT_AVAILABLE</w:t>
       </w:r>
     </w:p>
     <w:p>
@@ -1610,32 +1630,32 @@
     </w:p>
     <w:p>
       <w:r>
-        <w:t>DE,HIST,2024,demand_uplift,8304.697261361387,8304.697261361387,0.1594992220401763,72.94846074379842,True,0.01,200.0,500.0,0.0,1.0,200.0,200.0,MARKET_PROXY_NRL_LOOKUP,APPLICABLE,ok,ok</w:t>
-      </w:r>
-    </w:p>
-    <w:p>
-      <w:r>
-        <w:t>DE,HIST,2024,export_uplift,NaN,NaN,NaN,NaN,False,0.01,200.0,500.0,0.0,1.0,802.0,802.0,MARKET_PROXY_NRL_LOOKUP,APPLICABLE,not_achievable,not_achievable</w:t>
-      </w:r>
-    </w:p>
-    <w:p>
-      <w:r>
-        <w:t>DE,HIST,2024,flex_uplift,NaN,NaN,NaN,NaN,False,0.01,200.0,500.0,0.0,1.0,802.0,802.0,MARKET_PROXY_NRL_LOOKUP,APPLICABLE,not_achievable,not_achievable</w:t>
-      </w:r>
-    </w:p>
-    <w:p>
-      <w:r>
-        <w:t>ES,HIST,2024,demand_uplift,0.0,0.0,0.0,0.0,True,0.01,200.0,500.0,0.0013426692672896,0.9653226280664032,0.0,0.0,MARKET_PROXY_NRL_LOOKUP,APPLICABLE,already_ok,already_ok</w:t>
-      </w:r>
-    </w:p>
-    <w:p>
-      <w:r>
-        <w:t>ES,HIST,2024,export_uplift,0.0,0.0,0.0,0.0,True,0.01,200.0,500.0,0.0013426692672896,0.9653226280664032,0.0,0.0,MARKET_PROXY_NRL_LOOKUP,APPLICABLE,already_ok,already_ok</w:t>
-      </w:r>
-    </w:p>
-    <w:p>
-      <w:r>
-        <w:t>ES,HIST,2024,flex_uplift,0.0,0.0,0.0,0.0,True,0.01,200.0,500.0,0.0013426692672896,0.9653226280664032,0.0,0.0,MARKET_PROXY_NRL_LOOKUP,APPLICABLE,already_ok,already_ok</w:t>
+        <w:t>DE,HIST,2024,demand_uplift,6679.487291494592,6679.487291494592,0.1282855946570635,58.67261636848849,True,0.01,200.0,500.0,0.0063156135807017,0.6520442797070842,199.66112433425928,346.40051641639263,MARKET_PROXY_BUCKET_MODEL_EST,APPLICABLE,ok,ok</w:t>
+      </w:r>
+    </w:p>
+    <w:p>
+      <w:r>
+        <w:t>DE,HIST,2024,export_uplift,7693.13301841282,7693.13301841282,0.1477535776285828,67.57648043373821,True,0.01,200.0,500.0,0.0056794444031859,0.7169269014217347,199.941059183915,384.0372940783505,MARKET_PROXY_BUCKET_MODEL_EST,APPLICABLE,ok,ok</w:t>
+      </w:r>
+    </w:p>
+    <w:p>
+      <w:r>
+        <w:t>DE,HIST,2024,flex_uplift,6759.39433899484,6759.39433899484,0.1298202817757758,59.37451987373068,True,0.01,200.0,500.0,0.006837071756548,0.6574779364431292,199.97510414447527,352.35270381245607,MARKET_PROXY_BUCKET_MODEL_EST,APPLICABLE,ok,ok</w:t>
+      </w:r>
+    </w:p>
+    <w:p>
+      <w:r>
+        <w:t>ES,HIST,2024,demand_uplift,6999.600021516316,6999.600021516316,0.2755306228995323,61.48448658899932,True,0.01,200.0,500.0,0.0021604571923841,0.9397782648401564,31.229497655501326,499.9842594398755,MARKET_PROXY_BUCKET_MODEL_EST,APPLICABLE,ok,ok</w:t>
+      </w:r>
+    </w:p>
+    <w:p>
+      <w:r>
+        <w:t>ES,HIST,2024,export_uplift,5118.935,5118.935,0.2015005635745853,44.964725040000005,False,0.01,200.0,500.0,0.0077012007551762,0.8225648048938626,77.40486771926348,1076.2103989037491,MARKET_PROXY_BUCKET_MODEL_EST,APPLICABLE,not_achievable,not_achievable</w:t>
+      </w:r>
+    </w:p>
+    <w:p>
+      <w:r>
+        <w:t>ES,HIST,2024,flex_uplift,10185.300000000008,10185.300000000008,0.4009317739288007,89.46767520000006,False,0.01,200.0,500.0,0.0027923652520094,0.9340849961901369,45.3920817599389,907.3392600502729,MARKET_PROXY_BUCKET_MODEL_EST,APPLICABLE,not_achievable,not_achievable</w:t>
       </w:r>
     </w:p>
     <w:p>
@@ -1663,32 +1683,42 @@
     </w:p>
     <w:p>
       <w:r>
-        <w:t>DE,HIGH_CO2,2035,NaN,NaN,0.0,0.88,1.0,0.0,0,0,PASS,PASS,True,dispatch_mode=; objective=</w:t>
-      </w:r>
-    </w:p>
-    <w:p>
-      <w:r>
-        <w:t>DE,HIGH_GAS,2035,NaN,NaN,0.0,0.88,1.0,0.0,0,0,PASS,PASS,True,dispatch_mode=; objective=</w:t>
-      </w:r>
-    </w:p>
-    <w:p>
-      <w:r>
-        <w:t>DE,HIST,2024,NaN,NaN,0.0,0.88,1.0,0.0,457,0,PASS,PASS,True,dispatch_mode=; objective=</w:t>
-      </w:r>
-    </w:p>
-    <w:p>
-      <w:r>
-        <w:t>ES,HIGH_CO2,2035,NaN,NaN,0.0,0.88,1.0,0.0,0,0,PASS,PASS,True,dispatch_mode=; objective=</w:t>
-      </w:r>
-    </w:p>
-    <w:p>
-      <w:r>
-        <w:t>ES,HIGH_GAS,2035,NaN,NaN,0.0,0.88,1.0,0.0,0,0,PASS,PASS,True,dispatch_mode=; objective=</w:t>
-      </w:r>
-    </w:p>
-    <w:p>
-      <w:r>
-        <w:t>ES,HIST,2024,NaN,NaN,0.0,0.88,0.9994023008613372,0.002132,247,0,PASS,PASS,True,dispatch_mode=; objective=</w:t>
+        <w:t>DE,BASE,2035,NaN,NaN,0.0,0.88,1.0,0.0,0.0,0,PASS,PASS,True,dispatch_mode=; objective=</w:t>
+      </w:r>
+    </w:p>
+    <w:p>
+      <w:r>
+        <w:t>DE,HIGH_CO2,2035,NaN,NaN,0.0,0.88,1.0,0.0,0.0,0,PASS,PASS,True,dispatch_mode=; objective=</w:t>
+      </w:r>
+    </w:p>
+    <w:p>
+      <w:r>
+        <w:t>DE,HIGH_GAS,2035,NaN,NaN,0.0,0.88,1.0,0.0,0.0,0,PASS,PASS,True,dispatch_mode=; objective=</w:t>
+      </w:r>
+    </w:p>
+    <w:p>
+      <w:r>
+        <w:t>DE,HIST,2024,NaN,NaN,0.0,0.88,0.9534226589972932,0.4362134434680002,457.0,0,PASS,PASS,True,dispatch_mode=; objective=</w:t>
+      </w:r>
+    </w:p>
+    <w:p>
+      <w:r>
+        <w:t>ES,BASE,2035,NaN,NaN,0.0,0.88,1.0,0.0,0.0,0,PASS,PASS,True,dispatch_mode=; objective=</w:t>
+      </w:r>
+    </w:p>
+    <w:p>
+      <w:r>
+        <w:t>ES,HIGH_CO2,2035,NaN,NaN,0.0,0.88,1.0,0.0,0.0,0,PASS,PASS,True,dispatch_mode=; objective=</w:t>
+      </w:r>
+    </w:p>
+    <w:p>
+      <w:r>
+        <w:t>ES,HIGH_GAS,2035,NaN,NaN,0.0,0.88,1.0,0.0,0.0,0,PASS,PASS,True,dispatch_mode=; objective=</w:t>
+      </w:r>
+    </w:p>
+    <w:p>
+      <w:r>
+        <w:t>ES,HIST,2024,NaN,NaN,0.0,0.88,0.945507681428826,0.5563851,247.0,0,PASS,PASS,True,dispatch_mode=; objective=</w:t>
       </w:r>
     </w:p>
     <w:p>
@@ -1716,42 +1746,52 @@
     </w:p>
     <w:p>
       <w:r>
-        <w:t>DE,HIGH_BOTH,2035,67.5,150.0,180.8181818181818,236.30263157894737,212.65801522615288,236.30263157894737,NaN,NaN,MISSING_BASE,observed_from_prices,missing_base,base_reference_not_provided,missing_base,base_reference_not_provided</w:t>
-      </w:r>
-    </w:p>
-    <w:p>
-      <w:r>
-        <w:t>DE,HIGH_CO2,2035,45.0,150.0,139.9090909090909,203.7368421052632,228.36196259457392,203.7368421052632,NaN,NaN,MISSING_BASE,observed_from_prices,missing_base,base_reference_not_provided,missing_base,base_reference_not_provided</w:t>
-      </w:r>
-    </w:p>
-    <w:p>
-      <w:r>
-        <w:t>DE,HIGH_GAS,2035,67.5,100.0,162.45454545454544,191.43421052631575,233.3816994366792,191.43421052631575,NaN,NaN,MISSING_BASE,observed_from_prices,missing_base,base_reference_not_provided,missing_base,base_reference_not_provided</w:t>
-      </w:r>
-    </w:p>
-    <w:p>
-      <w:r>
-        <w:t>DE,HIST,2024,46.9,70.83,114.28665454545454,135.4421842105263,146.069,146.069,0.0,0.0,PASS,observed_from_prices,ok,nan,ok,nan</w:t>
-      </w:r>
-    </w:p>
-    <w:p>
-      <w:r>
-        <w:t>ES,HIGH_BOTH,2035,67.5,150.0,180.8181818181818,236.30263157894737,167.7630993635321,180.8181818181818,NaN,NaN,MISSING_BASE,observed_from_prices,missing_base,base_reference_not_provided,missing_base,base_reference_not_provided</w:t>
-      </w:r>
-    </w:p>
-    <w:p>
-      <w:r>
-        <w:t>ES,HIGH_CO2,2035,45.0,150.0,139.9090909090909,203.7368421052632,174.19037209080483,139.9090909090909,NaN,NaN,MISSING_BASE,observed_from_prices,missing_base,base_reference_not_provided,missing_base,base_reference_not_provided</w:t>
-      </w:r>
-    </w:p>
-    <w:p>
-      <w:r>
-        <w:t>ES,HIGH_GAS,2035,67.5,100.0,162.45454545454544,191.43421052631575,182.0812811817139,162.45454545454544,NaN,NaN,MISSING_BASE,observed_from_prices,missing_base,base_reference_not_provided,missing_base,base_reference_not_provided</w:t>
-      </w:r>
-    </w:p>
-    <w:p>
-      <w:r>
-        <w:t>ES,HIST,2024,47.02,70.69,114.45341818181817,135.49023684210528,140.0,140.0,0.0,0.0,PASS,observed_from_prices,ok,nan,ok,nan</w:t>
+        <w:t>DE,BASE,2035,45.0,100.0,121.54545454545452,158.8684210526316,206.09345975464063,206.09345975464063,0.0,0.0,PASS,observed_from_prices,ok,nan,ok,nan</w:t>
+      </w:r>
+    </w:p>
+    <w:p>
+      <w:r>
+        <w:t>DE,HIGH_BOTH,2035,67.5,150.0,180.8181818181818,236.30263157894737,206.09345975464063,283.52767028095644,77.43421052631578,77.43421052631578,PASS,observed_from_prices,ok,nan,ok,nan</w:t>
+      </w:r>
+    </w:p>
+    <w:p>
+      <w:r>
+        <w:t>DE,HIGH_CO2,2035,45.0,150.0,139.9090909090909,203.7368421052632,221.7974071230617,250.96188080727225,44.86842105263159,44.86842105263159,PASS,observed_from_prices,ok,nan,ok,nan</w:t>
+      </w:r>
+    </w:p>
+    <w:p>
+      <w:r>
+        <w:t>DE,HIGH_GAS,2035,67.5,100.0,162.45454545454544,191.43421052631575,226.81714396516696,238.65924922832485,32.56578947368419,32.56578947368419,PASS,observed_from_prices,ok,nan,ok,nan</w:t>
+      </w:r>
+    </w:p>
+    <w:p>
+      <w:r>
+        <w:t>DE,HIST,2024,46.96599999999992,70.83,114.4066545454544,135.53771052631566,148.70999999999998,148.70999999999998,0.0,0.0,PASS,observed_from_prices,ok,nan,ok,nan</w:t>
+      </w:r>
+    </w:p>
+    <w:p>
+      <w:r>
+        <w:t>ES,BASE,2035,45.0,100.0,121.54545454545452,158.8684210526316,164.71704742933926,164.71704742933926,0.0,0.0,PASS,observed_from_prices,ok,nan,ok,nan</w:t>
+      </w:r>
+    </w:p>
+    <w:p>
+      <w:r>
+        <w:t>ES,HIGH_BOTH,2035,67.5,150.0,180.8181818181818,236.30263157894737,164.71704742933926,223.9897747020665,59.27272727272728,59.27272727272728,PASS,observed_from_prices,ok,nan,ok,nan</w:t>
+      </w:r>
+    </w:p>
+    <w:p>
+      <w:r>
+        <w:t>ES,HIGH_CO2,2035,45.0,150.0,139.9090909090909,203.7368421052632,171.144320156612,183.08068379297563,18.36363636363637,18.36363636363637,PASS,observed_from_prices,ok,nan,ok,nan</w:t>
+      </w:r>
+    </w:p>
+    <w:p>
+      <w:r>
+        <w:t>ES,HIGH_GAS,2035,67.5,100.0,162.45454545454544,191.43421052631575,179.03522924752107,205.62613833843017,40.90909090909091,40.90909090909091,PASS,observed_from_prices,ok,nan,ok,nan</w:t>
+      </w:r>
+    </w:p>
+    <w:p>
+      <w:r>
+        <w:t>ES,HIST,2024,47.02,70.68,114.44974545454544,135.48126315789474,141.5,141.5,0.0,0.0,PASS,observed_from_prices,ok,nan,ok,nan</w:t>
       </w:r>
     </w:p>
     <w:p>
@@ -1779,17 +1819,27 @@
     </w:p>
     <w:p>
       <w:r>
-        <w:t>BUNDLE_INFORMATIVENESS,Q1,NaN,NaN,NaN,WARN,BUNDLE_INFORMATIVENESS,NaN,NaN,share_tests_informatifs=80.00% ; share_compare_informatifs=0.00%</w:t>
-      </w:r>
-    </w:p>
-    <w:p>
-      <w:r>
-        <w:t>BUNDLE_LEDGER_STATUS,Q1,NaN,NaN,NaN,PASS,BUNDLE_LEDGER_STATUS,NaN,NaN,"ledger: FAIL=0, WARN=0"</w:t>
-      </w:r>
-    </w:p>
-    <w:p>
-      <w:r>
-        <w:t>Q1-H-01,Q1,NaN,NaN,nan,PASS,Score marche de bascule,1.3571428571428572,stage2_market_score present et non vide,Le score de bascule marche est exploitable.</w:t>
+        <w:t>BUNDLE_BASE_FALLBACK_HIST,Q1,NaN,NaN,BASE,WARN,BUNDLE_BASE_FALLBACK_HIST,NaN,NaN,Scenario BASE absent: fallback explicite sur les sorties historiques.</w:t>
+      </w:r>
+    </w:p>
+    <w:p>
+      <w:r>
+        <w:t>BUNDLE_INFORMATIVENESS,Q1,NaN,NaN,NaN,PASS,BUNDLE_INFORMATIVENESS,NaN,NaN,share_tests_informatifs=100.00% ; share_compare_informatifs=100.00%</w:t>
+      </w:r>
+    </w:p>
+    <w:p>
+      <w:r>
+        <w:t>BUNDLE_LEDGER_STATUS,Q1,NaN,NaN,NaN,WARN,BUNDLE_LEDGER_STATUS,NaN,NaN,"ledger: FAIL=0, WARN=3"</w:t>
+      </w:r>
+    </w:p>
+    <w:p>
+      <w:r>
+        <w:t>BUNDLE_NON_NEGATIVE_FIELD_NEGATIVE,Q1,NaN,NaN,NaN,PASS,BUNDLE_NON_NEGATIVE_FIELD_NEGATIVE,NaN,NaN,Tous les champs *_non_negative restent &gt;= 0.</w:t>
+      </w:r>
+    </w:p>
+    <w:p>
+      <w:r>
+        <w:t>Q1-H-01,Q1,NaN,NaN,nan,PASS,Score marche de bascule,2.0,stage2_market_score present et non vide,Le score de bascule marche est exploitable.</w:t>
       </w:r>
     </w:p>
     <w:p>
@@ -1799,12 +1849,17 @@
     </w:p>
     <w:p>
       <w:r>
-        <w:t>Q1-H-03,Q1,NaN,NaN,nan,PASS,Concordance marche vs physique,strict=50.00%; concordant_ou_explique=100.00%; n=2; explained=2; reasons=physical_not_reached_but_explained:1;strict_equal_year:1,bascule_year_market et bascule_year_physical comparables,Concordance satisfaisante en comptant les divergences expliquees.</w:t>
-      </w:r>
-    </w:p>
-    <w:p>
-      <w:r>
-        <w:t>Q1-H-04,Q1,NaN,NaN,nan,PASS,Robustesse seuils,0.900,delta bascules sous choc de seuil &lt;= 50%,Proxy de robustesse du diagnostic de bascule.</w:t>
+        <w:t>Q1-H-03,Q1,NaN,NaN,nan,WARN,Concordance marche vs physique,strict=0.00%; concordant_ou_explique=50.00%; n=2; explained=1; reasons=lag_within_1y:1;year_gap_unexplained:1,bascule_year_market et bascule_year_physical comparables,Concordance partielle; divergences a expliquer pays par pays.</w:t>
+      </w:r>
+    </w:p>
+    <w:p>
+      <w:r>
+        <w:t>Q1-H-04,Q1,NaN,NaN,nan,PASS,Robustesse seuils,1.000,delta bascules sous choc de seuil &lt;= 50%,Proxy de robustesse du diagnostic de bascule.</w:t>
+      </w:r>
+    </w:p>
+    <w:p>
+      <w:r>
+        <w:t>Q1-S-01,Q1,NaN,NaN,BASE,PASS,Bascule projetee par scenario,2,Q1_country_summary non vide en SCEN,La bascule projetee est produite.</w:t>
       </w:r>
     </w:p>
     <w:p>
@@ -1819,12 +1874,22 @@
     </w:p>
     <w:p>
       <w:r>
-        <w:t>Q1-S-02,Q1,NaN,NaN,DEMAND_UP,NON_TESTABLE,Effets DEMAND_UP/LOW_RIGIDITY,nan,delta bascule_year_market vs BASE effectivement observable (finite_share/nonzero_share),Impossible d'evaluer la sensibilite sans BASE et scenario courant.</w:t>
-      </w:r>
-    </w:p>
-    <w:p>
-      <w:r>
-        <w:t>Q1-S-02,Q1,NaN,NaN,LOW_RIGIDITY,NON_TESTABLE,Effets DEMAND_UP/LOW_RIGIDITY,nan,delta bascule_year_market vs BASE effectivement observable (finite_share/nonzero_share),Impossible d'evaluer la sensibilite sans BASE et scenario courant.</w:t>
+        <w:t>Q1-S-02,Q1,NaN,NaN,BASE,PASS,Effets DEMAND_UP/LOW_RIGIDITY,reference_scenario,delta bascule_year_market vs BASE effectivement observable (finite_share/nonzero_share),BASE est la reference explicite pour le calcul de sensibilite; pas de delta attendu.</w:t>
+      </w:r>
+    </w:p>
+    <w:p>
+      <w:r>
+        <w:t>Q1-S-02,Q1,NaN,NaN,DEMAND_UP,WARN,Effets DEMAND_UP/LOW_RIGIDITY,finite_share=100.00%; nonzero_share=0.00%; req_defined=100.00%; n_countries=2,delta bascule_year_market vs BASE effectivement observable (finite_share/nonzero_share),Delta vs BASE defini mais nul sur tous les pays.</w:t>
+      </w:r>
+    </w:p>
+    <w:p>
+      <w:r>
+        <w:t>Q1-S-02,Q1,NaN,NaN,LOW_RIGIDITY,WARN,Effets DEMAND_UP/LOW_RIGIDITY,finite_share=100.00%; nonzero_share=0.00%; req_defined=100.00%; n_countries=2,delta bascule_year_market vs BASE effectivement observable (finite_share/nonzero_share),Delta vs BASE defini mais nul sur tous les pays.</w:t>
+      </w:r>
+    </w:p>
+    <w:p>
+      <w:r>
+        <w:t>Q1-S-03,Q1,NaN,NaN,BASE,PASS,Qualite de causalite,100.00%,part regime_coherence &gt;= seuil min,La coherence scenario est lisible.</w:t>
       </w:r>
     </w:p>
     <w:p>
@@ -1839,17 +1904,27 @@
     </w:p>
     <w:p>
       <w:r>
-        <w:t>Q1_CAPTURE_ONLY_SIGNAL,Q1,DE,2018,NaN,INFO,Q1_CAPTURE_ONLY_SIGNAL,NaN,NaN,DE 2018: capture-only sans low-price ni stress physique.</w:t>
-      </w:r>
-    </w:p>
-    <w:p>
-      <w:r>
-        <w:t>Q1_CAPTURE_ONLY_SIGNAL,Q1,DE,2021,NaN,INFO,Q1_CAPTURE_ONLY_SIGNAL,NaN,NaN,DE 2021: capture-only sans low-price ni stress physique.</w:t>
-      </w:r>
-    </w:p>
-    <w:p>
-      <w:r>
-        <w:t>Q1_CAPTURE_ONLY_SIGNAL,Q1,DE,2022,NaN,INFO,Q1_CAPTURE_ONLY_SIGNAL,NaN,NaN,DE 2022: capture-only sans low-price ni stress physique.</w:t>
+        <w:t>Q1_CAPTURE_ONLY_SIGNAL,Q1,DE,2018,DEMAND_UP,INFO,Q1_CAPTURE_ONLY_SIGNAL,NaN,NaN,DE 2018: capture-only sans low-price ni stress physique.</w:t>
+      </w:r>
+    </w:p>
+    <w:p>
+      <w:r>
+        <w:t>Q1_CAPTURE_ONLY_SIGNAL,Q1,DE,2018,LOW_RIGIDITY,INFO,Q1_CAPTURE_ONLY_SIGNAL,NaN,NaN,DE 2018: capture-only sans low-price ni stress physique.</w:t>
+      </w:r>
+    </w:p>
+    <w:p>
+      <w:r>
+        <w:t>Q1_CAPTURE_ONLY_SIGNAL,Q1,DE,2021,DEMAND_UP,INFO,Q1_CAPTURE_ONLY_SIGNAL,NaN,NaN,DE 2021: capture-only sans low-price ni stress physique.</w:t>
+      </w:r>
+    </w:p>
+    <w:p>
+      <w:r>
+        <w:t>Q1_CAPTURE_ONLY_SIGNAL,Q1,DE,2021,LOW_RIGIDITY,INFO,Q1_CAPTURE_ONLY_SIGNAL,NaN,NaN,DE 2021: capture-only sans low-price ni stress physique.</w:t>
+      </w:r>
+    </w:p>
+    <w:p>
+      <w:r>
+        <w:t>Q1_CAPTURE_ONLY_SIGNAL,Q1,DE,2022,DEMAND_UP,INFO,Q1_CAPTURE_ONLY_SIGNAL,NaN,NaN,DE 2022: capture-only sans low-price ni stress physique.</w:t>
       </w:r>
     </w:p>
     <w:p>
@@ -1859,42 +1934,12 @@
     </w:p>
     <w:p>
       <w:r>
-        <w:t>RC_NEG_NOT_IN_AB,Q1,DE,2018,NaN,INFO,RC_NEG_NOT_IN_AB,NaN,NaN,DE-2018: 33.8% des heures negatives en regime A/B (check legacy).</w:t>
-      </w:r>
-    </w:p>
-    <w:p>
-      <w:r>
-        <w:t>RC_NEG_NOT_IN_AB,Q1,DE,2019,NaN,INFO,RC_NEG_NOT_IN_AB,NaN,NaN,DE-2019: 44.1% des heures negatives en regime A/B (check legacy).</w:t>
-      </w:r>
-    </w:p>
-    <w:p>
-      <w:r>
-        <w:t>RC_NEG_NOT_IN_AB,Q1,DE,2020,NaN,INFO,RC_NEG_NOT_IN_AB,NaN,NaN,DE-2020: 36.9% des heures negatives en regime A/B (check legacy).</w:t>
-      </w:r>
-    </w:p>
-    <w:p>
-      <w:r>
-        <w:t>RC_NEG_NOT_IN_AB,Q1,DE,2021,NaN,INFO,RC_NEG_NOT_IN_AB,NaN,NaN,DE-2021: 41.0% des heures negatives en regime A/B (check legacy).</w:t>
-      </w:r>
-    </w:p>
-    <w:p>
-      <w:r>
-        <w:t>RC_NEG_NOT_IN_AB_OR_LOW_RESIDUAL,Q1,DE,2018,NaN,WARN,RC_NEG_NOT_IN_AB_OR_LOW_RESIDUAL,NaN,NaN,"DE-2018: 33.8% des heures negatives expliquees par A/B ou low residual (nrl_neg_p10=-3039.5, p50=2341.7, p90=8765.7; causes=price_or_regime_mapping)."</w:t>
-      </w:r>
-    </w:p>
-    <w:p>
-      <w:r>
-        <w:t>RC_NEG_NOT_IN_AB_OR_LOW_RESIDUAL,Q1,DE,2019,NaN,WARN,RC_NEG_NOT_IN_AB_OR_LOW_RESIDUAL,NaN,NaN,"DE-2019: 44.1% des heures negatives expliquees par A/B ou low residual (nrl_neg_p10=-4050.2, p50=580.8, p90=5229.3; causes=price_or_regime_mapping)."</w:t>
-      </w:r>
-    </w:p>
-    <w:p>
-      <w:r>
-        <w:t>RC_NEG_NOT_IN_AB_OR_LOW_RESIDUAL,Q1,DE,2020,NaN,WARN,RC_NEG_NOT_IN_AB_OR_LOW_RESIDUAL,NaN,NaN,"DE-2020: 36.9% des heures negatives expliquees par A/B ou low residual (nrl_neg_p10=-3662.8, p50=1184.0, p90=5399.3; causes=price_or_regime_mapping)."</w:t>
-      </w:r>
-    </w:p>
-    <w:p>
-      <w:r>
-        <w:t>RC_NEG_NOT_IN_AB_OR_LOW_RESIDUAL,Q1,DE,2021,NaN,WARN,RC_NEG_NOT_IN_AB_OR_LOW_RESIDUAL,NaN,NaN,"DE-2021: 41.0% des heures negatives expliquees par A/B ou low residual (nrl_neg_p10=-4056.4, p50=598.4, p90=5182.9; causes=price_or_regime_mapping)."</w:t>
+        <w:t>TEST_DATA_001,Q1,DE,2018,DEMAND_UP,PASS,TEST_DATA_001,NaN,NaN,DE-2018: n_hours=8760 coherent.</w:t>
+      </w:r>
+    </w:p>
+    <w:p>
+      <w:r>
+        <w:t>TEST_DATA_001,Q1,DE,2018,LOW_RIGIDITY,PASS,TEST_DATA_001,NaN,NaN,DE-2018: n_hours=8760 coherent.</w:t>
       </w:r>
     </w:p>
     <w:p>
@@ -1904,31 +1949,91 @@
     </w:p>
     <w:p>
       <w:r>
+        <w:t>TEST_DATA_001,Q1,DE,2019,DEMAND_UP,PASS,TEST_DATA_001,NaN,NaN,DE-2019: n_hours=8760 coherent.</w:t>
+      </w:r>
+    </w:p>
+    <w:p>
+      <w:r>
+        <w:t>TEST_DATA_001,Q1,DE,2019,LOW_RIGIDITY,PASS,TEST_DATA_001,NaN,NaN,DE-2019: n_hours=8760 coherent.</w:t>
+      </w:r>
+    </w:p>
+    <w:p>
+      <w:r>
         <w:t>TEST_DATA_001,Q1,DE,2019,NaN,PASS,TEST_DATA_001,NaN,NaN,DE-2019: n_hours=8760 coherent.</w:t>
       </w:r>
     </w:p>
     <w:p>
       <w:r>
+        <w:t>TEST_DATA_001,Q1,DE,2020,DEMAND_UP,PASS,TEST_DATA_001,NaN,NaN,DE-2020: n_hours=8784 coherent.</w:t>
+      </w:r>
+    </w:p>
+    <w:p>
+      <w:r>
+        <w:t>TEST_DATA_001,Q1,DE,2020,LOW_RIGIDITY,PASS,TEST_DATA_001,NaN,NaN,DE-2020: n_hours=8784 coherent.</w:t>
+      </w:r>
+    </w:p>
+    <w:p>
+      <w:r>
         <w:t>TEST_DATA_001,Q1,DE,2020,NaN,PASS,TEST_DATA_001,NaN,NaN,DE-2020: n_hours=8784 coherent.</w:t>
       </w:r>
     </w:p>
     <w:p>
       <w:r>
+        <w:t>TEST_DATA_001,Q1,DE,2021,DEMAND_UP,PASS,TEST_DATA_001,NaN,NaN,DE-2021: n_hours=8760 coherent.</w:t>
+      </w:r>
+    </w:p>
+    <w:p>
+      <w:r>
+        <w:t>TEST_DATA_001,Q1,DE,2021,LOW_RIGIDITY,PASS,TEST_DATA_001,NaN,NaN,DE-2021: n_hours=8760 coherent.</w:t>
+      </w:r>
+    </w:p>
+    <w:p>
+      <w:r>
         <w:t>TEST_DATA_001,Q1,DE,2021,NaN,PASS,TEST_DATA_001,NaN,NaN,DE-2021: n_hours=8760 coherent.</w:t>
       </w:r>
     </w:p>
     <w:p>
       <w:r>
+        <w:t>TEST_DATA_001,Q1,DE,2022,DEMAND_UP,PASS,TEST_DATA_001,NaN,NaN,DE-2022: n_hours=8760 coherent.</w:t>
+      </w:r>
+    </w:p>
+    <w:p>
+      <w:r>
+        <w:t>TEST_DATA_001,Q1,DE,2022,LOW_RIGIDITY,PASS,TEST_DATA_001,NaN,NaN,DE-2022: n_hours=8760 coherent.</w:t>
+      </w:r>
+    </w:p>
+    <w:p>
+      <w:r>
         <w:t>TEST_DATA_001,Q1,DE,2022,NaN,PASS,TEST_DATA_001,NaN,NaN,DE-2022: n_hours=8760 coherent.</w:t>
       </w:r>
     </w:p>
     <w:p>
       <w:r>
+        <w:t>TEST_DATA_001,Q1,DE,2023,DEMAND_UP,PASS,TEST_DATA_001,NaN,NaN,DE-2023: n_hours=8760 coherent.</w:t>
+      </w:r>
+    </w:p>
+    <w:p>
+      <w:r>
+        <w:t>TEST_DATA_001,Q1,DE,2023,LOW_RIGIDITY,PASS,TEST_DATA_001,NaN,NaN,DE-2023: n_hours=8760 coherent.</w:t>
+      </w:r>
+    </w:p>
+    <w:p>
+      <w:r>
         <w:t>TEST_DATA_001,Q1,DE,2023,NaN,PASS,TEST_DATA_001,NaN,NaN,DE-2023: n_hours=8760 coherent.</w:t>
       </w:r>
     </w:p>
     <w:p>
       <w:r>
+        <w:t>TEST_DATA_001,Q1,DE,2024,DEMAND_UP,PASS,TEST_DATA_001,NaN,NaN,DE-2024: n_hours=8784 coherent.</w:t>
+      </w:r>
+    </w:p>
+    <w:p>
+      <w:r>
+        <w:t>TEST_DATA_001,Q1,DE,2024,LOW_RIGIDITY,PASS,TEST_DATA_001,NaN,NaN,DE-2024: n_hours=8784 coherent.</w:t>
+      </w:r>
+    </w:p>
+    <w:p>
+      <w:r>
         <w:t>TEST_DATA_001,Q1,DE,2024,NaN,PASS,TEST_DATA_001,NaN,NaN,DE-2024: n_hours=8784 coherent.</w:t>
       </w:r>
     </w:p>
@@ -2044,36 +2149,106 @@
     </w:p>
     <w:p>
       <w:r>
+        <w:t>TEST_DATA_001,Q1,ES,2018,DEMAND_UP,PASS,TEST_DATA_001,NaN,NaN,ES-2018: n_hours=8760 coherent.</w:t>
+      </w:r>
+    </w:p>
+    <w:p>
+      <w:r>
+        <w:t>TEST_DATA_001,Q1,ES,2018,LOW_RIGIDITY,PASS,TEST_DATA_001,NaN,NaN,ES-2018: n_hours=8760 coherent.</w:t>
+      </w:r>
+    </w:p>
+    <w:p>
+      <w:r>
         <w:t>TEST_DATA_001,Q1,ES,2018,NaN,PASS,TEST_DATA_001,NaN,NaN,ES-2018: n_hours=8760 coherent.</w:t>
       </w:r>
     </w:p>
     <w:p>
       <w:r>
+        <w:t>TEST_DATA_001,Q1,ES,2019,DEMAND_UP,PASS,TEST_DATA_001,NaN,NaN,ES-2019: n_hours=8760 coherent.</w:t>
+      </w:r>
+    </w:p>
+    <w:p>
+      <w:r>
+        <w:t>TEST_DATA_001,Q1,ES,2019,LOW_RIGIDITY,PASS,TEST_DATA_001,NaN,NaN,ES-2019: n_hours=8760 coherent.</w:t>
+      </w:r>
+    </w:p>
+    <w:p>
+      <w:r>
         <w:t>TEST_DATA_001,Q1,ES,2019,NaN,PASS,TEST_DATA_001,NaN,NaN,ES-2019: n_hours=8760 coherent.</w:t>
       </w:r>
     </w:p>
     <w:p>
       <w:r>
+        <w:t>TEST_DATA_001,Q1,ES,2020,DEMAND_UP,PASS,TEST_DATA_001,NaN,NaN,ES-2020: n_hours=8784 coherent.</w:t>
+      </w:r>
+    </w:p>
+    <w:p>
+      <w:r>
+        <w:t>TEST_DATA_001,Q1,ES,2020,LOW_RIGIDITY,PASS,TEST_DATA_001,NaN,NaN,ES-2020: n_hours=8784 coherent.</w:t>
+      </w:r>
+    </w:p>
+    <w:p>
+      <w:r>
         <w:t>TEST_DATA_001,Q1,ES,2020,NaN,PASS,TEST_DATA_001,NaN,NaN,ES-2020: n_hours=8784 coherent.</w:t>
       </w:r>
     </w:p>
     <w:p>
       <w:r>
+        <w:t>TEST_DATA_001,Q1,ES,2021,DEMAND_UP,PASS,TEST_DATA_001,NaN,NaN,ES-2021: n_hours=8760 coherent.</w:t>
+      </w:r>
+    </w:p>
+    <w:p>
+      <w:r>
+        <w:t>TEST_DATA_001,Q1,ES,2021,LOW_RIGIDITY,PASS,TEST_DATA_001,NaN,NaN,ES-2021: n_hours=8760 coherent.</w:t>
+      </w:r>
+    </w:p>
+    <w:p>
+      <w:r>
         <w:t>TEST_DATA_001,Q1,ES,2021,NaN,PASS,TEST_DATA_001,NaN,NaN,ES-2021: n_hours=8760 coherent.</w:t>
       </w:r>
     </w:p>
     <w:p>
       <w:r>
+        <w:t>TEST_DATA_001,Q1,ES,2022,DEMAND_UP,PASS,TEST_DATA_001,NaN,NaN,ES-2022: n_hours=8760 coherent.</w:t>
+      </w:r>
+    </w:p>
+    <w:p>
+      <w:r>
+        <w:t>TEST_DATA_001,Q1,ES,2022,LOW_RIGIDITY,PASS,TEST_DATA_001,NaN,NaN,ES-2022: n_hours=8760 coherent.</w:t>
+      </w:r>
+    </w:p>
+    <w:p>
+      <w:r>
         <w:t>TEST_DATA_001,Q1,ES,2022,NaN,PASS,TEST_DATA_001,NaN,NaN,ES-2022: n_hours=8760 coherent.</w:t>
       </w:r>
     </w:p>
     <w:p>
       <w:r>
+        <w:t>TEST_DATA_001,Q1,ES,2023,DEMAND_UP,PASS,TEST_DATA_001,NaN,NaN,ES-2023: n_hours=8760 coherent.</w:t>
+      </w:r>
+    </w:p>
+    <w:p>
+      <w:r>
+        <w:t>TEST_DATA_001,Q1,ES,2023,LOW_RIGIDITY,PASS,TEST_DATA_001,NaN,NaN,ES-2023: n_hours=8760 coherent.</w:t>
+      </w:r>
+    </w:p>
+    <w:p>
+      <w:r>
         <w:t>TEST_DATA_001,Q1,ES,2023,NaN,PASS,TEST_DATA_001,NaN,NaN,ES-2023: n_hours=8760 coherent.</w:t>
       </w:r>
     </w:p>
     <w:p>
       <w:r>
+        <w:t>TEST_DATA_001,Q1,ES,2024,DEMAND_UP,PASS,TEST_DATA_001,NaN,NaN,ES-2024: n_hours=8784 coherent.</w:t>
+      </w:r>
+    </w:p>
+    <w:p>
+      <w:r>
+        <w:t>TEST_DATA_001,Q1,ES,2024,LOW_RIGIDITY,PASS,TEST_DATA_001,NaN,NaN,ES-2024: n_hours=8784 coherent.</w:t>
+      </w:r>
+    </w:p>
+    <w:p>
+      <w:r>
         <w:t>TEST_DATA_001,Q1,ES,2024,NaN,PASS,TEST_DATA_001,NaN,NaN,ES-2024: n_hours=8784 coherent.</w:t>
       </w:r>
     </w:p>
@@ -2189,36 +2364,106 @@
     </w:p>
     <w:p>
       <w:r>
+        <w:t>TEST_DATA_002,Q1,DE,2018,DEMAND_UP,PASS,TEST_DATA_002,NaN,NaN,DE-2018: coverage price/load ok (100.00%/100.00%).</w:t>
+      </w:r>
+    </w:p>
+    <w:p>
+      <w:r>
+        <w:t>TEST_DATA_002,Q1,DE,2018,LOW_RIGIDITY,PASS,TEST_DATA_002,NaN,NaN,DE-2018: coverage price/load ok (100.00%/100.00%).</w:t>
+      </w:r>
+    </w:p>
+    <w:p>
+      <w:r>
         <w:t>TEST_DATA_002,Q1,DE,2018,NaN,PASS,TEST_DATA_002,NaN,NaN,DE-2018: coverage price/load ok (100.00%/99.89%).</w:t>
       </w:r>
     </w:p>
     <w:p>
       <w:r>
+        <w:t>TEST_DATA_002,Q1,DE,2019,DEMAND_UP,PASS,TEST_DATA_002,NaN,NaN,DE-2019: coverage price/load ok (99.99%/100.00%).</w:t>
+      </w:r>
+    </w:p>
+    <w:p>
+      <w:r>
+        <w:t>TEST_DATA_002,Q1,DE,2019,LOW_RIGIDITY,PASS,TEST_DATA_002,NaN,NaN,DE-2019: coverage price/load ok (99.99%/100.00%).</w:t>
+      </w:r>
+    </w:p>
+    <w:p>
+      <w:r>
         <w:t>TEST_DATA_002,Q1,DE,2019,NaN,PASS,TEST_DATA_002,NaN,NaN,DE-2019: coverage price/load ok (99.99%/99.99%).</w:t>
       </w:r>
     </w:p>
     <w:p>
       <w:r>
+        <w:t>TEST_DATA_002,Q1,DE,2020,DEMAND_UP,PASS,TEST_DATA_002,NaN,NaN,DE-2020: coverage price/load ok (99.99%/100.00%).</w:t>
+      </w:r>
+    </w:p>
+    <w:p>
+      <w:r>
+        <w:t>TEST_DATA_002,Q1,DE,2020,LOW_RIGIDITY,PASS,TEST_DATA_002,NaN,NaN,DE-2020: coverage price/load ok (99.99%/100.00%).</w:t>
+      </w:r>
+    </w:p>
+    <w:p>
+      <w:r>
         <w:t>TEST_DATA_002,Q1,DE,2020,NaN,PASS,TEST_DATA_002,NaN,NaN,DE-2020: coverage price/load ok (99.99%/99.99%).</w:t>
       </w:r>
     </w:p>
     <w:p>
       <w:r>
+        <w:t>TEST_DATA_002,Q1,DE,2021,DEMAND_UP,PASS,TEST_DATA_002,NaN,NaN,DE-2021: coverage price/load ok (99.99%/100.00%).</w:t>
+      </w:r>
+    </w:p>
+    <w:p>
+      <w:r>
+        <w:t>TEST_DATA_002,Q1,DE,2021,LOW_RIGIDITY,PASS,TEST_DATA_002,NaN,NaN,DE-2021: coverage price/load ok (99.99%/100.00%).</w:t>
+      </w:r>
+    </w:p>
+    <w:p>
+      <w:r>
         <w:t>TEST_DATA_002,Q1,DE,2021,NaN,PASS,TEST_DATA_002,NaN,NaN,DE-2021: coverage price/load ok (99.99%/99.99%).</w:t>
       </w:r>
     </w:p>
     <w:p>
       <w:r>
+        <w:t>TEST_DATA_002,Q1,DE,2022,DEMAND_UP,PASS,TEST_DATA_002,NaN,NaN,DE-2022: coverage price/load ok (99.99%/100.00%).</w:t>
+      </w:r>
+    </w:p>
+    <w:p>
+      <w:r>
+        <w:t>TEST_DATA_002,Q1,DE,2022,LOW_RIGIDITY,PASS,TEST_DATA_002,NaN,NaN,DE-2022: coverage price/load ok (99.99%/100.00%).</w:t>
+      </w:r>
+    </w:p>
+    <w:p>
+      <w:r>
         <w:t>TEST_DATA_002,Q1,DE,2022,NaN,PASS,TEST_DATA_002,NaN,NaN,DE-2022: coverage price/load ok (99.99%/99.99%).</w:t>
       </w:r>
     </w:p>
     <w:p>
       <w:r>
+        <w:t>TEST_DATA_002,Q1,DE,2023,DEMAND_UP,PASS,TEST_DATA_002,NaN,NaN,DE-2023: coverage price/load ok (99.99%/100.00%).</w:t>
+      </w:r>
+    </w:p>
+    <w:p>
+      <w:r>
+        <w:t>TEST_DATA_002,Q1,DE,2023,LOW_RIGIDITY,PASS,TEST_DATA_002,NaN,NaN,DE-2023: coverage price/load ok (99.99%/100.00%).</w:t>
+      </w:r>
+    </w:p>
+    <w:p>
+      <w:r>
         <w:t>TEST_DATA_002,Q1,DE,2023,NaN,PASS,TEST_DATA_002,NaN,NaN,DE-2023: coverage price/load ok (99.99%/99.99%).</w:t>
       </w:r>
     </w:p>
     <w:p>
       <w:r>
+        <w:t>TEST_DATA_002,Q1,DE,2024,DEMAND_UP,PASS,TEST_DATA_002,NaN,NaN,DE-2024: coverage price/load ok (99.99%/100.00%).</w:t>
+      </w:r>
+    </w:p>
+    <w:p>
+      <w:r>
+        <w:t>TEST_DATA_002,Q1,DE,2024,LOW_RIGIDITY,PASS,TEST_DATA_002,NaN,NaN,DE-2024: coverage price/load ok (99.99%/100.00%).</w:t>
+      </w:r>
+    </w:p>
+    <w:p>
+      <w:r>
         <w:t>TEST_DATA_002,Q1,DE,2024,NaN,PASS,TEST_DATA_002,NaN,NaN,DE-2024: coverage price/load ok (99.99%/99.99%).</w:t>
       </w:r>
     </w:p>
@@ -2334,36 +2579,106 @@
     </w:p>
     <w:p>
       <w:r>
+        <w:t>TEST_DATA_002,Q1,ES,2018,DEMAND_UP,PASS,TEST_DATA_002,NaN,NaN,ES-2018: coverage price/load ok (99.99%/100.00%).</w:t>
+      </w:r>
+    </w:p>
+    <w:p>
+      <w:r>
+        <w:t>TEST_DATA_002,Q1,ES,2018,LOW_RIGIDITY,PASS,TEST_DATA_002,NaN,NaN,ES-2018: coverage price/load ok (99.99%/100.00%).</w:t>
+      </w:r>
+    </w:p>
+    <w:p>
+      <w:r>
         <w:t>TEST_DATA_002,Q1,ES,2018,NaN,PASS,TEST_DATA_002,NaN,NaN,ES-2018: coverage price/load ok (99.99%/99.97%).</w:t>
       </w:r>
     </w:p>
     <w:p>
       <w:r>
+        <w:t>TEST_DATA_002,Q1,ES,2019,DEMAND_UP,PASS,TEST_DATA_002,NaN,NaN,ES-2019: coverage price/load ok (99.99%/100.00%).</w:t>
+      </w:r>
+    </w:p>
+    <w:p>
+      <w:r>
+        <w:t>TEST_DATA_002,Q1,ES,2019,LOW_RIGIDITY,PASS,TEST_DATA_002,NaN,NaN,ES-2019: coverage price/load ok (99.99%/100.00%).</w:t>
+      </w:r>
+    </w:p>
+    <w:p>
+      <w:r>
         <w:t>TEST_DATA_002,Q1,ES,2019,NaN,PASS,TEST_DATA_002,NaN,NaN,ES-2019: coverage price/load ok (99.99%/99.99%).</w:t>
       </w:r>
     </w:p>
     <w:p>
       <w:r>
+        <w:t>TEST_DATA_002,Q1,ES,2020,DEMAND_UP,PASS,TEST_DATA_002,NaN,NaN,ES-2020: coverage price/load ok (99.99%/100.00%).</w:t>
+      </w:r>
+    </w:p>
+    <w:p>
+      <w:r>
+        <w:t>TEST_DATA_002,Q1,ES,2020,LOW_RIGIDITY,PASS,TEST_DATA_002,NaN,NaN,ES-2020: coverage price/load ok (99.99%/100.00%).</w:t>
+      </w:r>
+    </w:p>
+    <w:p>
+      <w:r>
         <w:t>TEST_DATA_002,Q1,ES,2020,NaN,PASS,TEST_DATA_002,NaN,NaN,ES-2020: coverage price/load ok (99.99%/99.99%).</w:t>
       </w:r>
     </w:p>
     <w:p>
       <w:r>
+        <w:t>TEST_DATA_002,Q1,ES,2021,DEMAND_UP,PASS,TEST_DATA_002,NaN,NaN,ES-2021: coverage price/load ok (99.99%/100.00%).</w:t>
+      </w:r>
+    </w:p>
+    <w:p>
+      <w:r>
+        <w:t>TEST_DATA_002,Q1,ES,2021,LOW_RIGIDITY,PASS,TEST_DATA_002,NaN,NaN,ES-2021: coverage price/load ok (99.99%/100.00%).</w:t>
+      </w:r>
+    </w:p>
+    <w:p>
+      <w:r>
         <w:t>TEST_DATA_002,Q1,ES,2021,NaN,PASS,TEST_DATA_002,NaN,NaN,ES-2021: coverage price/load ok (99.99%/99.99%).</w:t>
       </w:r>
     </w:p>
     <w:p>
       <w:r>
+        <w:t>TEST_DATA_002,Q1,ES,2022,DEMAND_UP,PASS,TEST_DATA_002,NaN,NaN,ES-2022: coverage price/load ok (99.99%/100.00%).</w:t>
+      </w:r>
+    </w:p>
+    <w:p>
+      <w:r>
+        <w:t>TEST_DATA_002,Q1,ES,2022,LOW_RIGIDITY,PASS,TEST_DATA_002,NaN,NaN,ES-2022: coverage price/load ok (99.99%/100.00%).</w:t>
+      </w:r>
+    </w:p>
+    <w:p>
+      <w:r>
         <w:t>TEST_DATA_002,Q1,ES,2022,NaN,PASS,TEST_DATA_002,NaN,NaN,ES-2022: coverage price/load ok (99.99%/99.99%).</w:t>
       </w:r>
     </w:p>
     <w:p>
       <w:r>
+        <w:t>TEST_DATA_002,Q1,ES,2023,DEMAND_UP,PASS,TEST_DATA_002,NaN,NaN,ES-2023: coverage price/load ok (99.99%/100.00%).</w:t>
+      </w:r>
+    </w:p>
+    <w:p>
+      <w:r>
+        <w:t>TEST_DATA_002,Q1,ES,2023,LOW_RIGIDITY,PASS,TEST_DATA_002,NaN,NaN,ES-2023: coverage price/load ok (99.99%/100.00%).</w:t>
+      </w:r>
+    </w:p>
+    <w:p>
+      <w:r>
         <w:t>TEST_DATA_002,Q1,ES,2023,NaN,PASS,TEST_DATA_002,NaN,NaN,ES-2023: coverage price/load ok (99.99%/99.99%).</w:t>
       </w:r>
     </w:p>
     <w:p>
       <w:r>
+        <w:t>TEST_DATA_002,Q1,ES,2024,DEMAND_UP,PASS,TEST_DATA_002,NaN,NaN,ES-2024: coverage price/load ok (99.99%/100.00%).</w:t>
+      </w:r>
+    </w:p>
+    <w:p>
+      <w:r>
+        <w:t>TEST_DATA_002,Q1,ES,2024,LOW_RIGIDITY,PASS,TEST_DATA_002,NaN,NaN,ES-2024: coverage price/load ok (99.99%/100.00%).</w:t>
+      </w:r>
+    </w:p>
+    <w:p>
+      <w:r>
         <w:t>TEST_DATA_002,Q1,ES,2024,NaN,PASS,TEST_DATA_002,NaN,NaN,ES-2024: coverage price/load ok (99.99%/99.99%).</w:t>
       </w:r>
     </w:p>
@@ -2479,36 +2794,106 @@
     </w:p>
     <w:p>
       <w:r>
+        <w:t>TEST_DATA_003,Q1,DE,2018,DEMAND_UP,PASS,TEST_DATA_003,NaN,NaN,DE-2018: prix dans plage large attendue.</w:t>
+      </w:r>
+    </w:p>
+    <w:p>
+      <w:r>
+        <w:t>TEST_DATA_003,Q1,DE,2018,LOW_RIGIDITY,PASS,TEST_DATA_003,NaN,NaN,DE-2018: prix dans plage large attendue.</w:t>
+      </w:r>
+    </w:p>
+    <w:p>
+      <w:r>
         <w:t>TEST_DATA_003,Q1,DE,2018,NaN,PASS,TEST_DATA_003,NaN,NaN,DE-2018: prix dans plage large attendue.</w:t>
       </w:r>
     </w:p>
     <w:p>
       <w:r>
+        <w:t>TEST_DATA_003,Q1,DE,2019,DEMAND_UP,PASS,TEST_DATA_003,NaN,NaN,DE-2019: prix dans plage large attendue.</w:t>
+      </w:r>
+    </w:p>
+    <w:p>
+      <w:r>
+        <w:t>TEST_DATA_003,Q1,DE,2019,LOW_RIGIDITY,PASS,TEST_DATA_003,NaN,NaN,DE-2019: prix dans plage large attendue.</w:t>
+      </w:r>
+    </w:p>
+    <w:p>
+      <w:r>
         <w:t>TEST_DATA_003,Q1,DE,2019,NaN,PASS,TEST_DATA_003,NaN,NaN,DE-2019: prix dans plage large attendue.</w:t>
       </w:r>
     </w:p>
     <w:p>
       <w:r>
+        <w:t>TEST_DATA_003,Q1,DE,2020,DEMAND_UP,PASS,TEST_DATA_003,NaN,NaN,DE-2020: prix dans plage large attendue.</w:t>
+      </w:r>
+    </w:p>
+    <w:p>
+      <w:r>
+        <w:t>TEST_DATA_003,Q1,DE,2020,LOW_RIGIDITY,PASS,TEST_DATA_003,NaN,NaN,DE-2020: prix dans plage large attendue.</w:t>
+      </w:r>
+    </w:p>
+    <w:p>
+      <w:r>
         <w:t>TEST_DATA_003,Q1,DE,2020,NaN,PASS,TEST_DATA_003,NaN,NaN,DE-2020: prix dans plage large attendue.</w:t>
       </w:r>
     </w:p>
     <w:p>
       <w:r>
+        <w:t>TEST_DATA_003,Q1,DE,2021,DEMAND_UP,PASS,TEST_DATA_003,NaN,NaN,DE-2021: prix dans plage large attendue.</w:t>
+      </w:r>
+    </w:p>
+    <w:p>
+      <w:r>
+        <w:t>TEST_DATA_003,Q1,DE,2021,LOW_RIGIDITY,PASS,TEST_DATA_003,NaN,NaN,DE-2021: prix dans plage large attendue.</w:t>
+      </w:r>
+    </w:p>
+    <w:p>
+      <w:r>
         <w:t>TEST_DATA_003,Q1,DE,2021,NaN,PASS,TEST_DATA_003,NaN,NaN,DE-2021: prix dans plage large attendue.</w:t>
       </w:r>
     </w:p>
     <w:p>
       <w:r>
+        <w:t>TEST_DATA_003,Q1,DE,2022,DEMAND_UP,PASS,TEST_DATA_003,NaN,NaN,DE-2022: prix dans plage large attendue.</w:t>
+      </w:r>
+    </w:p>
+    <w:p>
+      <w:r>
+        <w:t>TEST_DATA_003,Q1,DE,2022,LOW_RIGIDITY,PASS,TEST_DATA_003,NaN,NaN,DE-2022: prix dans plage large attendue.</w:t>
+      </w:r>
+    </w:p>
+    <w:p>
+      <w:r>
         <w:t>TEST_DATA_003,Q1,DE,2022,NaN,PASS,TEST_DATA_003,NaN,NaN,DE-2022: prix dans plage large attendue.</w:t>
       </w:r>
     </w:p>
     <w:p>
       <w:r>
+        <w:t>TEST_DATA_003,Q1,DE,2023,DEMAND_UP,PASS,TEST_DATA_003,NaN,NaN,DE-2023: prix dans plage large attendue.</w:t>
+      </w:r>
+    </w:p>
+    <w:p>
+      <w:r>
+        <w:t>TEST_DATA_003,Q1,DE,2023,LOW_RIGIDITY,PASS,TEST_DATA_003,NaN,NaN,DE-2023: prix dans plage large attendue.</w:t>
+      </w:r>
+    </w:p>
+    <w:p>
+      <w:r>
         <w:t>TEST_DATA_003,Q1,DE,2023,NaN,PASS,TEST_DATA_003,NaN,NaN,DE-2023: prix dans plage large attendue.</w:t>
       </w:r>
     </w:p>
     <w:p>
       <w:r>
+        <w:t>TEST_DATA_003,Q1,DE,2024,DEMAND_UP,PASS,TEST_DATA_003,NaN,NaN,DE-2024: prix dans plage large attendue.</w:t>
+      </w:r>
+    </w:p>
+    <w:p>
+      <w:r>
+        <w:t>TEST_DATA_003,Q1,DE,2024,LOW_RIGIDITY,PASS,TEST_DATA_003,NaN,NaN,DE-2024: prix dans plage large attendue.</w:t>
+      </w:r>
+    </w:p>
+    <w:p>
+      <w:r>
         <w:t>TEST_DATA_003,Q1,DE,2024,NaN,PASS,TEST_DATA_003,NaN,NaN,DE-2024: prix dans plage large attendue.</w:t>
       </w:r>
     </w:p>
@@ -2624,36 +3009,106 @@
     </w:p>
     <w:p>
       <w:r>
+        <w:t>TEST_DATA_003,Q1,ES,2018,DEMAND_UP,PASS,TEST_DATA_003,NaN,NaN,ES-2018: prix dans plage large attendue.</w:t>
+      </w:r>
+    </w:p>
+    <w:p>
+      <w:r>
+        <w:t>TEST_DATA_003,Q1,ES,2018,LOW_RIGIDITY,PASS,TEST_DATA_003,NaN,NaN,ES-2018: prix dans plage large attendue.</w:t>
+      </w:r>
+    </w:p>
+    <w:p>
+      <w:r>
         <w:t>TEST_DATA_003,Q1,ES,2018,NaN,PASS,TEST_DATA_003,NaN,NaN,ES-2018: prix dans plage large attendue.</w:t>
       </w:r>
     </w:p>
     <w:p>
       <w:r>
+        <w:t>TEST_DATA_003,Q1,ES,2019,DEMAND_UP,PASS,TEST_DATA_003,NaN,NaN,ES-2019: prix dans plage large attendue.</w:t>
+      </w:r>
+    </w:p>
+    <w:p>
+      <w:r>
+        <w:t>TEST_DATA_003,Q1,ES,2019,LOW_RIGIDITY,PASS,TEST_DATA_003,NaN,NaN,ES-2019: prix dans plage large attendue.</w:t>
+      </w:r>
+    </w:p>
+    <w:p>
+      <w:r>
         <w:t>TEST_DATA_003,Q1,ES,2019,NaN,PASS,TEST_DATA_003,NaN,NaN,ES-2019: prix dans plage large attendue.</w:t>
       </w:r>
     </w:p>
     <w:p>
       <w:r>
+        <w:t>TEST_DATA_003,Q1,ES,2020,DEMAND_UP,PASS,TEST_DATA_003,NaN,NaN,ES-2020: prix dans plage large attendue.</w:t>
+      </w:r>
+    </w:p>
+    <w:p>
+      <w:r>
+        <w:t>TEST_DATA_003,Q1,ES,2020,LOW_RIGIDITY,PASS,TEST_DATA_003,NaN,NaN,ES-2020: prix dans plage large attendue.</w:t>
+      </w:r>
+    </w:p>
+    <w:p>
+      <w:r>
         <w:t>TEST_DATA_003,Q1,ES,2020,NaN,PASS,TEST_DATA_003,NaN,NaN,ES-2020: prix dans plage large attendue.</w:t>
       </w:r>
     </w:p>
     <w:p>
       <w:r>
+        <w:t>TEST_DATA_003,Q1,ES,2021,DEMAND_UP,PASS,TEST_DATA_003,NaN,NaN,ES-2021: prix dans plage large attendue.</w:t>
+      </w:r>
+    </w:p>
+    <w:p>
+      <w:r>
+        <w:t>TEST_DATA_003,Q1,ES,2021,LOW_RIGIDITY,PASS,TEST_DATA_003,NaN,NaN,ES-2021: prix dans plage large attendue.</w:t>
+      </w:r>
+    </w:p>
+    <w:p>
+      <w:r>
         <w:t>TEST_DATA_003,Q1,ES,2021,NaN,PASS,TEST_DATA_003,NaN,NaN,ES-2021: prix dans plage large attendue.</w:t>
       </w:r>
     </w:p>
     <w:p>
       <w:r>
+        <w:t>TEST_DATA_003,Q1,ES,2022,DEMAND_UP,PASS,TEST_DATA_003,NaN,NaN,ES-2022: prix dans plage large attendue.</w:t>
+      </w:r>
+    </w:p>
+    <w:p>
+      <w:r>
+        <w:t>TEST_DATA_003,Q1,ES,2022,LOW_RIGIDITY,PASS,TEST_DATA_003,NaN,NaN,ES-2022: prix dans plage large attendue.</w:t>
+      </w:r>
+    </w:p>
+    <w:p>
+      <w:r>
         <w:t>TEST_DATA_003,Q1,ES,2022,NaN,PASS,TEST_DATA_003,NaN,NaN,ES-2022: prix dans plage large attendue.</w:t>
       </w:r>
     </w:p>
     <w:p>
       <w:r>
+        <w:t>TEST_DATA_003,Q1,ES,2023,DEMAND_UP,PASS,TEST_DATA_003,NaN,NaN,ES-2023: prix dans plage large attendue.</w:t>
+      </w:r>
+    </w:p>
+    <w:p>
+      <w:r>
+        <w:t>TEST_DATA_003,Q1,ES,2023,LOW_RIGIDITY,PASS,TEST_DATA_003,NaN,NaN,ES-2023: prix dans plage large attendue.</w:t>
+      </w:r>
+    </w:p>
+    <w:p>
+      <w:r>
         <w:t>TEST_DATA_003,Q1,ES,2023,NaN,PASS,TEST_DATA_003,NaN,NaN,ES-2023: prix dans plage large attendue.</w:t>
       </w:r>
     </w:p>
     <w:p>
       <w:r>
+        <w:t>TEST_DATA_003,Q1,ES,2024,DEMAND_UP,PASS,TEST_DATA_003,NaN,NaN,ES-2024: prix dans plage large attendue.</w:t>
+      </w:r>
+    </w:p>
+    <w:p>
+      <w:r>
+        <w:t>TEST_DATA_003,Q1,ES,2024,LOW_RIGIDITY,PASS,TEST_DATA_003,NaN,NaN,ES-2024: prix dans plage large attendue.</w:t>
+      </w:r>
+    </w:p>
+    <w:p>
+      <w:r>
         <w:t>TEST_DATA_003,Q1,ES,2024,NaN,PASS,TEST_DATA_003,NaN,NaN,ES-2024: prix dans plage large attendue.</w:t>
       </w:r>
     </w:p>
@@ -2769,27 +3224,37 @@
     </w:p>
     <w:p>
       <w:r>
-        <w:t>TEST_Q1_001,Q1,NaN,NaN,DEMAND_UP,WARN,TEST_Q1_001,NaN,NaN,Aucune ligne stage2 observee; test non applicable.</w:t>
-      </w:r>
-    </w:p>
-    <w:p>
-      <w:r>
-        <w:t>TEST_Q1_001,Q1,NaN,NaN,LOW_RIGIDITY,WARN,TEST_Q1_001,NaN,NaN,Aucune ligne stage2 observee; test non applicable.</w:t>
-      </w:r>
-    </w:p>
-    <w:p>
-      <w:r>
-        <w:t>TEST_Q1_001,Q1,NaN,NaN,NaN,PASS,TEST_Q1_001,NaN,NaN,Toutes les lignes stage2 ont au moins un signal low-price (h_negative/h_below_5/days_spread_gt50).</w:t>
-      </w:r>
-    </w:p>
-    <w:p>
-      <w:r>
-        <w:t>BUNDLE_INFORMATIVENESS,Q2,NaN,NaN,NaN,WARN,BUNDLE_INFORMATIVENESS,NaN,NaN,share_tests_informatifs=100.00% ; share_compare_informatifs=0.00%</w:t>
-      </w:r>
-    </w:p>
-    <w:p>
-      <w:r>
-        <w:t>BUNDLE_LEDGER_STATUS,Q2,NaN,NaN,NaN,WARN,BUNDLE_LEDGER_STATUS,NaN,NaN,"ledger: FAIL=0, WARN=2"</w:t>
+        <w:t>TEST_Q1_001,Q1,NaN,NaN,DEMAND_UP,PASS,TEST_Q1_001,NaN,NaN,Toutes les lignes stage2 ont au moins un signal low-price (h_negative/h_below_5).</w:t>
+      </w:r>
+    </w:p>
+    <w:p>
+      <w:r>
+        <w:t>TEST_Q1_001,Q1,NaN,NaN,LOW_RIGIDITY,PASS,TEST_Q1_001,NaN,NaN,Toutes les lignes stage2 ont au moins un signal low-price (h_negative/h_below_5).</w:t>
+      </w:r>
+    </w:p>
+    <w:p>
+      <w:r>
+        <w:t>TEST_Q1_001,Q1,NaN,NaN,NaN,PASS,TEST_Q1_001,NaN,NaN,Toutes les lignes stage2 ont au moins un signal low-price (h_negative/h_below_5).</w:t>
+      </w:r>
+    </w:p>
+    <w:p>
+      <w:r>
+        <w:t>BUNDLE_BASE_FALLBACK_HIST,Q2,NaN,NaN,BASE,WARN,BUNDLE_BASE_FALLBACK_HIST,NaN,NaN,Scenario BASE absent: fallback explicite sur les sorties historiques.</w:t>
+      </w:r>
+    </w:p>
+    <w:p>
+      <w:r>
+        <w:t>BUNDLE_INFORMATIVENESS,Q2,NaN,NaN,NaN,PASS,BUNDLE_INFORMATIVENESS,NaN,NaN,share_tests_informatifs=100.00% ; share_compare_informatifs=66.67%</w:t>
+      </w:r>
+    </w:p>
+    <w:p>
+      <w:r>
+        <w:t>BUNDLE_LEDGER_STATUS,Q2,NaN,NaN,NaN,PASS,BUNDLE_LEDGER_STATUS,NaN,NaN,"ledger: FAIL=0, WARN=0"</w:t>
+      </w:r>
+    </w:p>
+    <w:p>
+      <w:r>
+        <w:t>BUNDLE_NON_NEGATIVE_FIELD_NEGATIVE,Q2,NaN,NaN,NaN,PASS,BUNDLE_NON_NEGATIVE_FIELD_NEGATIVE,NaN,NaN,Tous les champs *_non_negative restent &gt;= 0.</w:t>
       </w:r>
     </w:p>
     <w:p>
@@ -2809,6 +3274,11 @@
     </w:p>
     <w:p>
       <w:r>
+        <w:t>Q2-S-01,Q2,NaN,NaN,BASE,PASS,Pentes projetees,4,Q2_country_slopes non vide en SCEN,Pentes prospectives calculees.</w:t>
+      </w:r>
+    </w:p>
+    <w:p>
+      <w:r>
         <w:t>Q2-S-01,Q2,NaN,NaN,HIGH_CO2,PASS,Pentes projetees,4,Q2_country_slopes non vide en SCEN,Pentes prospectives calculees.</w:t>
       </w:r>
     </w:p>
@@ -2819,12 +3289,27 @@
     </w:p>
     <w:p>
       <w:r>
-        <w:t>Q2-S-02,Q2,NaN,NaN,HIGH_CO2,WARN,Delta pente vs BASE,finite=0.00%; robust=0.00%; reason_known=100.00%,delta slope par pays/tech vs BASE,Pentes non finies mais raisons explicites (insufficient_points/q1_no_bascule); limitation interpretable.</w:t>
-      </w:r>
-    </w:p>
-    <w:p>
-      <w:r>
-        <w:t>Q2-S-02,Q2,NaN,NaN,HIGH_GAS,WARN,Delta pente vs BASE,finite=0.00%; robust=0.00%; reason_known=100.00%,delta slope par pays/tech vs BASE,Pentes non finies mais raisons explicites (insufficient_points/q1_no_bascule); limitation interpretable.</w:t>
+        <w:t>Q2-S-02,Q2,NaN,NaN,BASE,PASS,Delta pente vs BASE,finite=100.00%; robust=0.00%; reason_known=100.00%,delta slope par pays/tech vs BASE,Delta de pente exploitable directionnellement; robustesse statistique a lire a part.</w:t>
+      </w:r>
+    </w:p>
+    <w:p>
+      <w:r>
+        <w:t>Q2-S-02,Q2,NaN,NaN,HIGH_CO2,PASS,Delta pente vs BASE,finite=100.00%; robust=100.00%; reason_known=100.00%,delta slope par pays/tech vs BASE,Delta de pente exploitable directionnellement; robustesse statistique a lire a part.</w:t>
+      </w:r>
+    </w:p>
+    <w:p>
+      <w:r>
+        <w:t>Q2-S-02,Q2,NaN,NaN,HIGH_GAS,PASS,Delta pente vs BASE,finite=100.00%; robust=100.00%; reason_known=100.00%,delta slope par pays/tech vs BASE,Delta de pente exploitable directionnellement; robustesse statistique a lire a part.</w:t>
+      </w:r>
+    </w:p>
+    <w:p>
+      <w:r>
+        <w:t>Q2_POSITIVE_ROBUST_SLOPE,Q2,NaN,NaN,HIGH_CO2,WARN,Q2_POSITIVE_ROBUST_SLOPE,NaN,NaN,ES-PV: pente robuste positive (exception possible meteo/structure).</w:t>
+      </w:r>
+    </w:p>
+    <w:p>
+      <w:r>
+        <w:t>Q2_POSITIVE_ROBUST_SLOPE,Q2,NaN,NaN,HIGH_GAS,WARN,Q2_POSITIVE_ROBUST_SLOPE,NaN,NaN,ES-PV: pente robuste positive (exception possible meteo/structure).</w:t>
       </w:r>
     </w:p>
     <w:p>
@@ -3744,7 +4229,7 @@
     </w:p>
     <w:p>
       <w:r>
-        <w:t>BUNDLE_INFORMATIVENESS,Q3,NaN,NaN,NaN,WARN,BUNDLE_INFORMATIVENESS,NaN,NaN,share_tests_informatifs=100.00% ; share_compare_informatifs=0.00%</w:t>
+        <w:t>BUNDLE_INFORMATIVENESS,Q3,NaN,NaN,NaN,WARN,BUNDLE_INFORMATIVENESS,NaN,NaN,share_tests_informatifs=25.00% ; share_compare_informatifs=0.00%</w:t>
       </w:r>
     </w:p>
     <w:p>
@@ -3754,32 +4239,47 @@
     </w:p>
     <w:p>
       <w:r>
+        <w:t>BUNDLE_NON_NEGATIVE_FIELD_NEGATIVE,Q3,NaN,NaN,NaN,PASS,BUNDLE_NON_NEGATIVE_FIELD_NEGATIVE,NaN,NaN,Tous les champs *_non_negative restent &gt;= 0.</w:t>
+      </w:r>
+    </w:p>
+    <w:p>
+      <w:r>
         <w:t>Q3-H-01,Q3,NaN,NaN,nan,PASS,Tendances glissantes,2,Q3_status non vide,Les tendances historiques sont calculees.</w:t>
       </w:r>
     </w:p>
     <w:p>
       <w:r>
-        <w:t>Q3-H-02,Q3,NaN,NaN,nan,PASS,Statuts sortie phase 2,2,status dans ensemble attendu,Les statuts business sont renseignes.</w:t>
-      </w:r>
-    </w:p>
-    <w:p>
-      <w:r>
-        <w:t>Q3-S-01,Q3,NaN,NaN,DEMAND_UP,PASS,Conditions minimales d'inversion,hors_scope=100.00%; inversion=0,"inversion_k, inversion_r et additional_absorbed presentes",Scenario deja de-stresse: conditions minimales d'inversion deja satisfaites.</w:t>
-      </w:r>
-    </w:p>
-    <w:p>
-      <w:r>
-        <w:t>Q3-S-01,Q3,NaN,NaN,LOW_RIGIDITY,PASS,Conditions minimales d'inversion,hors_scope=100.00%; inversion=0,"inversion_k, inversion_r et additional_absorbed presentes",Scenario deja de-stresse: conditions minimales d'inversion deja satisfaites.</w:t>
-      </w:r>
-    </w:p>
-    <w:p>
-      <w:r>
-        <w:t>Q3-S-02,Q3,NaN,NaN,DEMAND_UP,PASS,Validation entree phase 3,hors_scope=100.00%; inversion=0,status non vide en SCEN,Scenario de-stresse: la transition Phase 3 est interpretable comme deja acquise.</w:t>
-      </w:r>
-    </w:p>
-    <w:p>
-      <w:r>
-        <w:t>Q3-S-02,Q3,NaN,NaN,LOW_RIGIDITY,PASS,Validation entree phase 3,hors_scope=100.00%; inversion=0,status non vide en SCEN,Scenario de-stresse: la transition Phase 3 est interpretable comme deja acquise.</w:t>
+        <w:t>Q3-H-02,Q3,NaN,NaN,nan,PASS,Statuts sortie phase 2,1,status dans ensemble attendu,Les statuts business sont renseignes.</w:t>
+      </w:r>
+    </w:p>
+    <w:p>
+      <w:r>
+        <w:t>Q3-S-01,Q3,NaN,NaN,BASE,NON_TESTABLE,Conditions minimales d'inversion,hors_scope=100.00%,"inversion_k, inversion_r et additional_absorbed presentes",Scenario majoritairement hors scope Stage 2: test non interpretable.</w:t>
+      </w:r>
+    </w:p>
+    <w:p>
+      <w:r>
+        <w:t>Q3-S-01,Q3,NaN,NaN,DEMAND_UP,NON_TESTABLE,Conditions minimales d'inversion,hors_scope=100.00%,"inversion_k, inversion_r et additional_absorbed presentes",Scenario majoritairement hors scope Stage 2: test non interpretable.</w:t>
+      </w:r>
+    </w:p>
+    <w:p>
+      <w:r>
+        <w:t>Q3-S-01,Q3,NaN,NaN,LOW_RIGIDITY,NON_TESTABLE,Conditions minimales d'inversion,hors_scope=100.00%,"inversion_k, inversion_r et additional_absorbed presentes",Scenario majoritairement hors scope Stage 2: test non interpretable.</w:t>
+      </w:r>
+    </w:p>
+    <w:p>
+      <w:r>
+        <w:t>Q3-S-02,Q3,NaN,NaN,BASE,NON_TESTABLE,Validation entree phase 3,hors_scope=100.00%,status non vide en SCEN,Le scenario ne produit pas assez de stress Stage 2 pour conclure sur l'entree Phase 3.</w:t>
+      </w:r>
+    </w:p>
+    <w:p>
+      <w:r>
+        <w:t>Q3-S-02,Q3,NaN,NaN,DEMAND_UP,NON_TESTABLE,Validation entree phase 3,hors_scope=100.00%,status non vide en SCEN,Le scenario ne produit pas assez de stress Stage 2 pour conclure sur l'entree Phase 3.</w:t>
+      </w:r>
+    </w:p>
+    <w:p>
+      <w:r>
+        <w:t>Q3-S-02,Q3,NaN,NaN,LOW_RIGIDITY,NON_TESTABLE,Validation entree phase 3,hors_scope=100.00%,status non vide en SCEN,Le scenario ne produit pas assez de stress Stage 2 pour conclure sur l'entree Phase 3.</w:t>
       </w:r>
     </w:p>
     <w:p>
@@ -3819,6 +4319,11 @@
     </w:p>
     <w:p>
       <w:r>
+        <w:t>TEST_DATA_001,Q3,DE,2025,BASE,PASS,TEST_DATA_001,NaN,NaN,DE-2025: n_hours=8760 coherent.</w:t>
+      </w:r>
+    </w:p>
+    <w:p>
+      <w:r>
         <w:t>TEST_DATA_001,Q3,DE,2025,DEMAND_UP,PASS,TEST_DATA_001,NaN,NaN,DE-2025: n_hours=8760 coherent.</w:t>
       </w:r>
     </w:p>
@@ -3829,6 +4334,11 @@
     </w:p>
     <w:p>
       <w:r>
+        <w:t>TEST_DATA_001,Q3,DE,2026,BASE,PASS,TEST_DATA_001,NaN,NaN,DE-2026: n_hours=8760 coherent.</w:t>
+      </w:r>
+    </w:p>
+    <w:p>
+      <w:r>
         <w:t>TEST_DATA_001,Q3,DE,2026,DEMAND_UP,PASS,TEST_DATA_001,NaN,NaN,DE-2026: n_hours=8760 coherent.</w:t>
       </w:r>
     </w:p>
@@ -3839,6 +4349,11 @@
     </w:p>
     <w:p>
       <w:r>
+        <w:t>TEST_DATA_001,Q3,DE,2027,BASE,PASS,TEST_DATA_001,NaN,NaN,DE-2027: n_hours=8760 coherent.</w:t>
+      </w:r>
+    </w:p>
+    <w:p>
+      <w:r>
         <w:t>TEST_DATA_001,Q3,DE,2027,DEMAND_UP,PASS,TEST_DATA_001,NaN,NaN,DE-2027: n_hours=8760 coherent.</w:t>
       </w:r>
     </w:p>
@@ -3849,6 +4364,11 @@
     </w:p>
     <w:p>
       <w:r>
+        <w:t>TEST_DATA_001,Q3,DE,2028,BASE,PASS,TEST_DATA_001,NaN,NaN,DE-2028: n_hours=8784 coherent.</w:t>
+      </w:r>
+    </w:p>
+    <w:p>
+      <w:r>
         <w:t>TEST_DATA_001,Q3,DE,2028,DEMAND_UP,PASS,TEST_DATA_001,NaN,NaN,DE-2028: n_hours=8784 coherent.</w:t>
       </w:r>
     </w:p>
@@ -3859,6 +4379,11 @@
     </w:p>
     <w:p>
       <w:r>
+        <w:t>TEST_DATA_001,Q3,DE,2029,BASE,PASS,TEST_DATA_001,NaN,NaN,DE-2029: n_hours=8760 coherent.</w:t>
+      </w:r>
+    </w:p>
+    <w:p>
+      <w:r>
         <w:t>TEST_DATA_001,Q3,DE,2029,DEMAND_UP,PASS,TEST_DATA_001,NaN,NaN,DE-2029: n_hours=8760 coherent.</w:t>
       </w:r>
     </w:p>
@@ -3869,6 +4394,11 @@
     </w:p>
     <w:p>
       <w:r>
+        <w:t>TEST_DATA_001,Q3,DE,2030,BASE,PASS,TEST_DATA_001,NaN,NaN,DE-2030: n_hours=8760 coherent.</w:t>
+      </w:r>
+    </w:p>
+    <w:p>
+      <w:r>
         <w:t>TEST_DATA_001,Q3,DE,2030,DEMAND_UP,PASS,TEST_DATA_001,NaN,NaN,DE-2030: n_hours=8760 coherent.</w:t>
       </w:r>
     </w:p>
@@ -3879,6 +4409,11 @@
     </w:p>
     <w:p>
       <w:r>
+        <w:t>TEST_DATA_001,Q3,DE,2031,BASE,PASS,TEST_DATA_001,NaN,NaN,DE-2031: n_hours=8760 coherent.</w:t>
+      </w:r>
+    </w:p>
+    <w:p>
+      <w:r>
         <w:t>TEST_DATA_001,Q3,DE,2031,DEMAND_UP,PASS,TEST_DATA_001,NaN,NaN,DE-2031: n_hours=8760 coherent.</w:t>
       </w:r>
     </w:p>
@@ -3889,6 +4424,11 @@
     </w:p>
     <w:p>
       <w:r>
+        <w:t>TEST_DATA_001,Q3,DE,2032,BASE,PASS,TEST_DATA_001,NaN,NaN,DE-2032: n_hours=8784 coherent.</w:t>
+      </w:r>
+    </w:p>
+    <w:p>
+      <w:r>
         <w:t>TEST_DATA_001,Q3,DE,2032,DEMAND_UP,PASS,TEST_DATA_001,NaN,NaN,DE-2032: n_hours=8784 coherent.</w:t>
       </w:r>
     </w:p>
@@ -3899,6 +4439,11 @@
     </w:p>
     <w:p>
       <w:r>
+        <w:t>TEST_DATA_001,Q3,DE,2033,BASE,PASS,TEST_DATA_001,NaN,NaN,DE-2033: n_hours=8760 coherent.</w:t>
+      </w:r>
+    </w:p>
+    <w:p>
+      <w:r>
         <w:t>TEST_DATA_001,Q3,DE,2033,DEMAND_UP,PASS,TEST_DATA_001,NaN,NaN,DE-2033: n_hours=8760 coherent.</w:t>
       </w:r>
     </w:p>
@@ -3909,6 +4454,11 @@
     </w:p>
     <w:p>
       <w:r>
+        <w:t>TEST_DATA_001,Q3,DE,2034,BASE,PASS,TEST_DATA_001,NaN,NaN,DE-2034: n_hours=8760 coherent.</w:t>
+      </w:r>
+    </w:p>
+    <w:p>
+      <w:r>
         <w:t>TEST_DATA_001,Q3,DE,2034,DEMAND_UP,PASS,TEST_DATA_001,NaN,NaN,DE-2034: n_hours=8760 coherent.</w:t>
       </w:r>
     </w:p>
@@ -3919,6 +4469,11 @@
     </w:p>
     <w:p>
       <w:r>
+        <w:t>TEST_DATA_001,Q3,DE,2035,BASE,PASS,TEST_DATA_001,NaN,NaN,DE-2035: n_hours=8760 coherent.</w:t>
+      </w:r>
+    </w:p>
+    <w:p>
+      <w:r>
         <w:t>TEST_DATA_001,Q3,DE,2035,DEMAND_UP,PASS,TEST_DATA_001,NaN,NaN,DE-2035: n_hours=8760 coherent.</w:t>
       </w:r>
     </w:p>
@@ -3964,6 +4519,11 @@
     </w:p>
     <w:p>
       <w:r>
+        <w:t>TEST_DATA_001,Q3,ES,2025,BASE,PASS,TEST_DATA_001,NaN,NaN,ES-2025: n_hours=8760 coherent.</w:t>
+      </w:r>
+    </w:p>
+    <w:p>
+      <w:r>
         <w:t>TEST_DATA_001,Q3,ES,2025,DEMAND_UP,PASS,TEST_DATA_001,NaN,NaN,ES-2025: n_hours=8760 coherent.</w:t>
       </w:r>
     </w:p>
@@ -3974,6 +4534,11 @@
     </w:p>
     <w:p>
       <w:r>
+        <w:t>TEST_DATA_001,Q3,ES,2026,BASE,PASS,TEST_DATA_001,NaN,NaN,ES-2026: n_hours=8760 coherent.</w:t>
+      </w:r>
+    </w:p>
+    <w:p>
+      <w:r>
         <w:t>TEST_DATA_001,Q3,ES,2026,DEMAND_UP,PASS,TEST_DATA_001,NaN,NaN,ES-2026: n_hours=8760 coherent.</w:t>
       </w:r>
     </w:p>
@@ -3984,6 +4549,11 @@
     </w:p>
     <w:p>
       <w:r>
+        <w:t>TEST_DATA_001,Q3,ES,2027,BASE,PASS,TEST_DATA_001,NaN,NaN,ES-2027: n_hours=8760 coherent.</w:t>
+      </w:r>
+    </w:p>
+    <w:p>
+      <w:r>
         <w:t>TEST_DATA_001,Q3,ES,2027,DEMAND_UP,PASS,TEST_DATA_001,NaN,NaN,ES-2027: n_hours=8760 coherent.</w:t>
       </w:r>
     </w:p>
@@ -3994,6 +4564,11 @@
     </w:p>
     <w:p>
       <w:r>
+        <w:t>TEST_DATA_001,Q3,ES,2028,BASE,PASS,TEST_DATA_001,NaN,NaN,ES-2028: n_hours=8784 coherent.</w:t>
+      </w:r>
+    </w:p>
+    <w:p>
+      <w:r>
         <w:t>TEST_DATA_001,Q3,ES,2028,DEMAND_UP,PASS,TEST_DATA_001,NaN,NaN,ES-2028: n_hours=8784 coherent.</w:t>
       </w:r>
     </w:p>
@@ -4004,6 +4579,11 @@
     </w:p>
     <w:p>
       <w:r>
+        <w:t>TEST_DATA_001,Q3,ES,2029,BASE,PASS,TEST_DATA_001,NaN,NaN,ES-2029: n_hours=8760 coherent.</w:t>
+      </w:r>
+    </w:p>
+    <w:p>
+      <w:r>
         <w:t>TEST_DATA_001,Q3,ES,2029,DEMAND_UP,PASS,TEST_DATA_001,NaN,NaN,ES-2029: n_hours=8760 coherent.</w:t>
       </w:r>
     </w:p>
@@ -4014,6 +4594,11 @@
     </w:p>
     <w:p>
       <w:r>
+        <w:t>TEST_DATA_001,Q3,ES,2030,BASE,PASS,TEST_DATA_001,NaN,NaN,ES-2030: n_hours=8760 coherent.</w:t>
+      </w:r>
+    </w:p>
+    <w:p>
+      <w:r>
         <w:t>TEST_DATA_001,Q3,ES,2030,DEMAND_UP,PASS,TEST_DATA_001,NaN,NaN,ES-2030: n_hours=8760 coherent.</w:t>
       </w:r>
     </w:p>
@@ -4024,6 +4609,11 @@
     </w:p>
     <w:p>
       <w:r>
+        <w:t>TEST_DATA_001,Q3,ES,2031,BASE,PASS,TEST_DATA_001,NaN,NaN,ES-2031: n_hours=8760 coherent.</w:t>
+      </w:r>
+    </w:p>
+    <w:p>
+      <w:r>
         <w:t>TEST_DATA_001,Q3,ES,2031,DEMAND_UP,PASS,TEST_DATA_001,NaN,NaN,ES-2031: n_hours=8760 coherent.</w:t>
       </w:r>
     </w:p>
@@ -4034,6 +4624,11 @@
     </w:p>
     <w:p>
       <w:r>
+        <w:t>TEST_DATA_001,Q3,ES,2032,BASE,PASS,TEST_DATA_001,NaN,NaN,ES-2032: n_hours=8784 coherent.</w:t>
+      </w:r>
+    </w:p>
+    <w:p>
+      <w:r>
         <w:t>TEST_DATA_001,Q3,ES,2032,DEMAND_UP,PASS,TEST_DATA_001,NaN,NaN,ES-2032: n_hours=8784 coherent.</w:t>
       </w:r>
     </w:p>
@@ -4044,6 +4639,11 @@
     </w:p>
     <w:p>
       <w:r>
+        <w:t>TEST_DATA_001,Q3,ES,2033,BASE,PASS,TEST_DATA_001,NaN,NaN,ES-2033: n_hours=8760 coherent.</w:t>
+      </w:r>
+    </w:p>
+    <w:p>
+      <w:r>
         <w:t>TEST_DATA_001,Q3,ES,2033,DEMAND_UP,PASS,TEST_DATA_001,NaN,NaN,ES-2033: n_hours=8760 coherent.</w:t>
       </w:r>
     </w:p>
@@ -4054,6 +4654,11 @@
     </w:p>
     <w:p>
       <w:r>
+        <w:t>TEST_DATA_001,Q3,ES,2034,BASE,PASS,TEST_DATA_001,NaN,NaN,ES-2034: n_hours=8760 coherent.</w:t>
+      </w:r>
+    </w:p>
+    <w:p>
+      <w:r>
         <w:t>TEST_DATA_001,Q3,ES,2034,DEMAND_UP,PASS,TEST_DATA_001,NaN,NaN,ES-2034: n_hours=8760 coherent.</w:t>
       </w:r>
     </w:p>
@@ -4064,6 +4669,11 @@
     </w:p>
     <w:p>
       <w:r>
+        <w:t>TEST_DATA_001,Q3,ES,2035,BASE,PASS,TEST_DATA_001,NaN,NaN,ES-2035: n_hours=8760 coherent.</w:t>
+      </w:r>
+    </w:p>
+    <w:p>
+      <w:r>
         <w:t>TEST_DATA_001,Q3,ES,2035,DEMAND_UP,PASS,TEST_DATA_001,NaN,NaN,ES-2035: n_hours=8760 coherent.</w:t>
       </w:r>
     </w:p>
@@ -4109,6 +4719,11 @@
     </w:p>
     <w:p>
       <w:r>
+        <w:t>TEST_DATA_002,Q3,DE,2025,BASE,PASS,TEST_DATA_002,NaN,NaN,DE-2025: coverage price/load ok (100.00%/100.00%).</w:t>
+      </w:r>
+    </w:p>
+    <w:p>
+      <w:r>
         <w:t>TEST_DATA_002,Q3,DE,2025,DEMAND_UP,PASS,TEST_DATA_002,NaN,NaN,DE-2025: coverage price/load ok (100.00%/100.00%).</w:t>
       </w:r>
     </w:p>
@@ -4119,6 +4734,11 @@
     </w:p>
     <w:p>
       <w:r>
+        <w:t>TEST_DATA_002,Q3,DE,2026,BASE,PASS,TEST_DATA_002,NaN,NaN,DE-2026: coverage price/load ok (100.00%/100.00%).</w:t>
+      </w:r>
+    </w:p>
+    <w:p>
+      <w:r>
         <w:t>TEST_DATA_002,Q3,DE,2026,DEMAND_UP,PASS,TEST_DATA_002,NaN,NaN,DE-2026: coverage price/load ok (100.00%/100.00%).</w:t>
       </w:r>
     </w:p>
@@ -4129,6 +4749,11 @@
     </w:p>
     <w:p>
       <w:r>
+        <w:t>TEST_DATA_002,Q3,DE,2027,BASE,PASS,TEST_DATA_002,NaN,NaN,DE-2027: coverage price/load ok (100.00%/100.00%).</w:t>
+      </w:r>
+    </w:p>
+    <w:p>
+      <w:r>
         <w:t>TEST_DATA_002,Q3,DE,2027,DEMAND_UP,PASS,TEST_DATA_002,NaN,NaN,DE-2027: coverage price/load ok (100.00%/100.00%).</w:t>
       </w:r>
     </w:p>
@@ -4139,6 +4764,11 @@
     </w:p>
     <w:p>
       <w:r>
+        <w:t>TEST_DATA_002,Q3,DE,2028,BASE,PASS,TEST_DATA_002,NaN,NaN,DE-2028: coverage price/load ok (100.00%/100.00%).</w:t>
+      </w:r>
+    </w:p>
+    <w:p>
+      <w:r>
         <w:t>TEST_DATA_002,Q3,DE,2028,DEMAND_UP,PASS,TEST_DATA_002,NaN,NaN,DE-2028: coverage price/load ok (100.00%/100.00%).</w:t>
       </w:r>
     </w:p>
@@ -4149,6 +4779,11 @@
     </w:p>
     <w:p>
       <w:r>
+        <w:t>TEST_DATA_002,Q3,DE,2029,BASE,PASS,TEST_DATA_002,NaN,NaN,DE-2029: coverage price/load ok (100.00%/100.00%).</w:t>
+      </w:r>
+    </w:p>
+    <w:p>
+      <w:r>
         <w:t>TEST_DATA_002,Q3,DE,2029,DEMAND_UP,PASS,TEST_DATA_002,NaN,NaN,DE-2029: coverage price/load ok (100.00%/100.00%).</w:t>
       </w:r>
     </w:p>
@@ -4159,6 +4794,11 @@
     </w:p>
     <w:p>
       <w:r>
+        <w:t>TEST_DATA_002,Q3,DE,2030,BASE,PASS,TEST_DATA_002,NaN,NaN,DE-2030: coverage price/load ok (100.00%/100.00%).</w:t>
+      </w:r>
+    </w:p>
+    <w:p>
+      <w:r>
         <w:t>TEST_DATA_002,Q3,DE,2030,DEMAND_UP,PASS,TEST_DATA_002,NaN,NaN,DE-2030: coverage price/load ok (100.00%/100.00%).</w:t>
       </w:r>
     </w:p>
@@ -4169,6 +4809,11 @@
     </w:p>
     <w:p>
       <w:r>
+        <w:t>TEST_DATA_002,Q3,DE,2031,BASE,PASS,TEST_DATA_002,NaN,NaN,DE-2031: coverage price/load ok (100.00%/100.00%).</w:t>
+      </w:r>
+    </w:p>
+    <w:p>
+      <w:r>
         <w:t>TEST_DATA_002,Q3,DE,2031,DEMAND_UP,PASS,TEST_DATA_002,NaN,NaN,DE-2031: coverage price/load ok (100.00%/100.00%).</w:t>
       </w:r>
     </w:p>
@@ -4179,6 +4824,11 @@
     </w:p>
     <w:p>
       <w:r>
+        <w:t>TEST_DATA_002,Q3,DE,2032,BASE,PASS,TEST_DATA_002,NaN,NaN,DE-2032: coverage price/load ok (100.00%/100.00%).</w:t>
+      </w:r>
+    </w:p>
+    <w:p>
+      <w:r>
         <w:t>TEST_DATA_002,Q3,DE,2032,DEMAND_UP,PASS,TEST_DATA_002,NaN,NaN,DE-2032: coverage price/load ok (100.00%/100.00%).</w:t>
       </w:r>
     </w:p>
@@ -4189,6 +4839,11 @@
     </w:p>
     <w:p>
       <w:r>
+        <w:t>TEST_DATA_002,Q3,DE,2033,BASE,PASS,TEST_DATA_002,NaN,NaN,DE-2033: coverage price/load ok (100.00%/100.00%).</w:t>
+      </w:r>
+    </w:p>
+    <w:p>
+      <w:r>
         <w:t>TEST_DATA_002,Q3,DE,2033,DEMAND_UP,PASS,TEST_DATA_002,NaN,NaN,DE-2033: coverage price/load ok (100.00%/100.00%).</w:t>
       </w:r>
     </w:p>
@@ -4199,6 +4854,11 @@
     </w:p>
     <w:p>
       <w:r>
+        <w:t>TEST_DATA_002,Q3,DE,2034,BASE,PASS,TEST_DATA_002,NaN,NaN,DE-2034: coverage price/load ok (100.00%/100.00%).</w:t>
+      </w:r>
+    </w:p>
+    <w:p>
+      <w:r>
         <w:t>TEST_DATA_002,Q3,DE,2034,DEMAND_UP,PASS,TEST_DATA_002,NaN,NaN,DE-2034: coverage price/load ok (100.00%/100.00%).</w:t>
       </w:r>
     </w:p>
@@ -4209,6 +4869,11 @@
     </w:p>
     <w:p>
       <w:r>
+        <w:t>TEST_DATA_002,Q3,DE,2035,BASE,PASS,TEST_DATA_002,NaN,NaN,DE-2035: coverage price/load ok (100.00%/100.00%).</w:t>
+      </w:r>
+    </w:p>
+    <w:p>
+      <w:r>
         <w:t>TEST_DATA_002,Q3,DE,2035,DEMAND_UP,PASS,TEST_DATA_002,NaN,NaN,DE-2035: coverage price/load ok (100.00%/100.00%).</w:t>
       </w:r>
     </w:p>
@@ -4254,6 +4919,11 @@
     </w:p>
     <w:p>
       <w:r>
+        <w:t>TEST_DATA_002,Q3,ES,2025,BASE,PASS,TEST_DATA_002,NaN,NaN,ES-2025: coverage price/load ok (100.00%/100.00%).</w:t>
+      </w:r>
+    </w:p>
+    <w:p>
+      <w:r>
         <w:t>TEST_DATA_002,Q3,ES,2025,DEMAND_UP,PASS,TEST_DATA_002,NaN,NaN,ES-2025: coverage price/load ok (100.00%/100.00%).</w:t>
       </w:r>
     </w:p>
@@ -4264,6 +4934,11 @@
     </w:p>
     <w:p>
       <w:r>
+        <w:t>TEST_DATA_002,Q3,ES,2026,BASE,PASS,TEST_DATA_002,NaN,NaN,ES-2026: coverage price/load ok (100.00%/100.00%).</w:t>
+      </w:r>
+    </w:p>
+    <w:p>
+      <w:r>
         <w:t>TEST_DATA_002,Q3,ES,2026,DEMAND_UP,PASS,TEST_DATA_002,NaN,NaN,ES-2026: coverage price/load ok (100.00%/100.00%).</w:t>
       </w:r>
     </w:p>
@@ -4274,6 +4949,11 @@
     </w:p>
     <w:p>
       <w:r>
+        <w:t>TEST_DATA_002,Q3,ES,2027,BASE,PASS,TEST_DATA_002,NaN,NaN,ES-2027: coverage price/load ok (100.00%/100.00%).</w:t>
+      </w:r>
+    </w:p>
+    <w:p>
+      <w:r>
         <w:t>TEST_DATA_002,Q3,ES,2027,DEMAND_UP,PASS,TEST_DATA_002,NaN,NaN,ES-2027: coverage price/load ok (100.00%/100.00%).</w:t>
       </w:r>
     </w:p>
@@ -4284,6 +4964,11 @@
     </w:p>
     <w:p>
       <w:r>
+        <w:t>TEST_DATA_002,Q3,ES,2028,BASE,PASS,TEST_DATA_002,NaN,NaN,ES-2028: coverage price/load ok (100.00%/100.00%).</w:t>
+      </w:r>
+    </w:p>
+    <w:p>
+      <w:r>
         <w:t>TEST_DATA_002,Q3,ES,2028,DEMAND_UP,PASS,TEST_DATA_002,NaN,NaN,ES-2028: coverage price/load ok (100.00%/100.00%).</w:t>
       </w:r>
     </w:p>
@@ -4294,6 +4979,11 @@
     </w:p>
     <w:p>
       <w:r>
+        <w:t>TEST_DATA_002,Q3,ES,2029,BASE,PASS,TEST_DATA_002,NaN,NaN,ES-2029: coverage price/load ok (100.00%/100.00%).</w:t>
+      </w:r>
+    </w:p>
+    <w:p>
+      <w:r>
         <w:t>TEST_DATA_002,Q3,ES,2029,DEMAND_UP,PASS,TEST_DATA_002,NaN,NaN,ES-2029: coverage price/load ok (100.00%/100.00%).</w:t>
       </w:r>
     </w:p>
@@ -4304,6 +4994,11 @@
     </w:p>
     <w:p>
       <w:r>
+        <w:t>TEST_DATA_002,Q3,ES,2030,BASE,PASS,TEST_DATA_002,NaN,NaN,ES-2030: coverage price/load ok (100.00%/100.00%).</w:t>
+      </w:r>
+    </w:p>
+    <w:p>
+      <w:r>
         <w:t>TEST_DATA_002,Q3,ES,2030,DEMAND_UP,PASS,TEST_DATA_002,NaN,NaN,ES-2030: coverage price/load ok (100.00%/100.00%).</w:t>
       </w:r>
     </w:p>
@@ -4314,6 +5009,11 @@
     </w:p>
     <w:p>
       <w:r>
+        <w:t>TEST_DATA_002,Q3,ES,2031,BASE,PASS,TEST_DATA_002,NaN,NaN,ES-2031: coverage price/load ok (100.00%/100.00%).</w:t>
+      </w:r>
+    </w:p>
+    <w:p>
+      <w:r>
         <w:t>TEST_DATA_002,Q3,ES,2031,DEMAND_UP,PASS,TEST_DATA_002,NaN,NaN,ES-2031: coverage price/load ok (100.00%/100.00%).</w:t>
       </w:r>
     </w:p>
@@ -4324,6 +5024,11 @@
     </w:p>
     <w:p>
       <w:r>
+        <w:t>TEST_DATA_002,Q3,ES,2032,BASE,PASS,TEST_DATA_002,NaN,NaN,ES-2032: coverage price/load ok (100.00%/100.00%).</w:t>
+      </w:r>
+    </w:p>
+    <w:p>
+      <w:r>
         <w:t>TEST_DATA_002,Q3,ES,2032,DEMAND_UP,PASS,TEST_DATA_002,NaN,NaN,ES-2032: coverage price/load ok (100.00%/100.00%).</w:t>
       </w:r>
     </w:p>
@@ -4334,6 +5039,11 @@
     </w:p>
     <w:p>
       <w:r>
+        <w:t>TEST_DATA_002,Q3,ES,2033,BASE,PASS,TEST_DATA_002,NaN,NaN,ES-2033: coverage price/load ok (100.00%/100.00%).</w:t>
+      </w:r>
+    </w:p>
+    <w:p>
+      <w:r>
         <w:t>TEST_DATA_002,Q3,ES,2033,DEMAND_UP,PASS,TEST_DATA_002,NaN,NaN,ES-2033: coverage price/load ok (100.00%/100.00%).</w:t>
       </w:r>
     </w:p>
@@ -4344,6 +5054,11 @@
     </w:p>
     <w:p>
       <w:r>
+        <w:t>TEST_DATA_002,Q3,ES,2034,BASE,PASS,TEST_DATA_002,NaN,NaN,ES-2034: coverage price/load ok (100.00%/100.00%).</w:t>
+      </w:r>
+    </w:p>
+    <w:p>
+      <w:r>
         <w:t>TEST_DATA_002,Q3,ES,2034,DEMAND_UP,PASS,TEST_DATA_002,NaN,NaN,ES-2034: coverage price/load ok (100.00%/100.00%).</w:t>
       </w:r>
     </w:p>
@@ -4354,6 +5069,11 @@
     </w:p>
     <w:p>
       <w:r>
+        <w:t>TEST_DATA_002,Q3,ES,2035,BASE,PASS,TEST_DATA_002,NaN,NaN,ES-2035: coverage price/load ok (100.00%/100.00%).</w:t>
+      </w:r>
+    </w:p>
+    <w:p>
+      <w:r>
         <w:t>TEST_DATA_002,Q3,ES,2035,DEMAND_UP,PASS,TEST_DATA_002,NaN,NaN,ES-2035: coverage price/load ok (100.00%/100.00%).</w:t>
       </w:r>
     </w:p>
@@ -4399,6 +5119,11 @@
     </w:p>
     <w:p>
       <w:r>
+        <w:t>TEST_DATA_003,Q3,DE,2025,BASE,PASS,TEST_DATA_003,NaN,NaN,DE-2025: prix dans plage large attendue.</w:t>
+      </w:r>
+    </w:p>
+    <w:p>
+      <w:r>
         <w:t>TEST_DATA_003,Q3,DE,2025,DEMAND_UP,PASS,TEST_DATA_003,NaN,NaN,DE-2025: prix dans plage large attendue.</w:t>
       </w:r>
     </w:p>
@@ -4409,6 +5134,11 @@
     </w:p>
     <w:p>
       <w:r>
+        <w:t>TEST_DATA_003,Q3,DE,2026,BASE,PASS,TEST_DATA_003,NaN,NaN,DE-2026: prix dans plage large attendue.</w:t>
+      </w:r>
+    </w:p>
+    <w:p>
+      <w:r>
         <w:t>TEST_DATA_003,Q3,DE,2026,DEMAND_UP,PASS,TEST_DATA_003,NaN,NaN,DE-2026: prix dans plage large attendue.</w:t>
       </w:r>
     </w:p>
@@ -4419,6 +5149,11 @@
     </w:p>
     <w:p>
       <w:r>
+        <w:t>TEST_DATA_003,Q3,DE,2027,BASE,PASS,TEST_DATA_003,NaN,NaN,DE-2027: prix dans plage large attendue.</w:t>
+      </w:r>
+    </w:p>
+    <w:p>
+      <w:r>
         <w:t>TEST_DATA_003,Q3,DE,2027,DEMAND_UP,PASS,TEST_DATA_003,NaN,NaN,DE-2027: prix dans plage large attendue.</w:t>
       </w:r>
     </w:p>
@@ -4429,6 +5164,11 @@
     </w:p>
     <w:p>
       <w:r>
+        <w:t>TEST_DATA_003,Q3,DE,2028,BASE,PASS,TEST_DATA_003,NaN,NaN,DE-2028: prix dans plage large attendue.</w:t>
+      </w:r>
+    </w:p>
+    <w:p>
+      <w:r>
         <w:t>TEST_DATA_003,Q3,DE,2028,DEMAND_UP,PASS,TEST_DATA_003,NaN,NaN,DE-2028: prix dans plage large attendue.</w:t>
       </w:r>
     </w:p>
@@ -4439,6 +5179,11 @@
     </w:p>
     <w:p>
       <w:r>
+        <w:t>TEST_DATA_003,Q3,DE,2029,BASE,PASS,TEST_DATA_003,NaN,NaN,DE-2029: prix dans plage large attendue.</w:t>
+      </w:r>
+    </w:p>
+    <w:p>
+      <w:r>
         <w:t>TEST_DATA_003,Q3,DE,2029,DEMAND_UP,PASS,TEST_DATA_003,NaN,NaN,DE-2029: prix dans plage large attendue.</w:t>
       </w:r>
     </w:p>
@@ -4449,6 +5194,11 @@
     </w:p>
     <w:p>
       <w:r>
+        <w:t>TEST_DATA_003,Q3,DE,2030,BASE,PASS,TEST_DATA_003,NaN,NaN,DE-2030: prix dans plage large attendue.</w:t>
+      </w:r>
+    </w:p>
+    <w:p>
+      <w:r>
         <w:t>TEST_DATA_003,Q3,DE,2030,DEMAND_UP,PASS,TEST_DATA_003,NaN,NaN,DE-2030: prix dans plage large attendue.</w:t>
       </w:r>
     </w:p>
@@ -4459,6 +5209,11 @@
     </w:p>
     <w:p>
       <w:r>
+        <w:t>TEST_DATA_003,Q3,DE,2031,BASE,PASS,TEST_DATA_003,NaN,NaN,DE-2031: prix dans plage large attendue.</w:t>
+      </w:r>
+    </w:p>
+    <w:p>
+      <w:r>
         <w:t>TEST_DATA_003,Q3,DE,2031,DEMAND_UP,PASS,TEST_DATA_003,NaN,NaN,DE-2031: prix dans plage large attendue.</w:t>
       </w:r>
     </w:p>
@@ -4469,6 +5224,11 @@
     </w:p>
     <w:p>
       <w:r>
+        <w:t>TEST_DATA_003,Q3,DE,2032,BASE,PASS,TEST_DATA_003,NaN,NaN,DE-2032: prix dans plage large attendue.</w:t>
+      </w:r>
+    </w:p>
+    <w:p>
+      <w:r>
         <w:t>TEST_DATA_003,Q3,DE,2032,DEMAND_UP,PASS,TEST_DATA_003,NaN,NaN,DE-2032: prix dans plage large attendue.</w:t>
       </w:r>
     </w:p>
@@ -4479,6 +5239,11 @@
     </w:p>
     <w:p>
       <w:r>
+        <w:t>TEST_DATA_003,Q3,DE,2033,BASE,PASS,TEST_DATA_003,NaN,NaN,DE-2033: prix dans plage large attendue.</w:t>
+      </w:r>
+    </w:p>
+    <w:p>
+      <w:r>
         <w:t>TEST_DATA_003,Q3,DE,2033,DEMAND_UP,PASS,TEST_DATA_003,NaN,NaN,DE-2033: prix dans plage large attendue.</w:t>
       </w:r>
     </w:p>
@@ -4489,6 +5254,11 @@
     </w:p>
     <w:p>
       <w:r>
+        <w:t>TEST_DATA_003,Q3,DE,2034,BASE,PASS,TEST_DATA_003,NaN,NaN,DE-2034: prix dans plage large attendue.</w:t>
+      </w:r>
+    </w:p>
+    <w:p>
+      <w:r>
         <w:t>TEST_DATA_003,Q3,DE,2034,DEMAND_UP,PASS,TEST_DATA_003,NaN,NaN,DE-2034: prix dans plage large attendue.</w:t>
       </w:r>
     </w:p>
@@ -4499,6 +5269,11 @@
     </w:p>
     <w:p>
       <w:r>
+        <w:t>TEST_DATA_003,Q3,DE,2035,BASE,PASS,TEST_DATA_003,NaN,NaN,DE-2035: prix dans plage large attendue.</w:t>
+      </w:r>
+    </w:p>
+    <w:p>
+      <w:r>
         <w:t>TEST_DATA_003,Q3,DE,2035,DEMAND_UP,PASS,TEST_DATA_003,NaN,NaN,DE-2035: prix dans plage large attendue.</w:t>
       </w:r>
     </w:p>
@@ -4544,6 +5319,11 @@
     </w:p>
     <w:p>
       <w:r>
+        <w:t>TEST_DATA_003,Q3,ES,2025,BASE,PASS,TEST_DATA_003,NaN,NaN,ES-2025: prix dans plage large attendue.</w:t>
+      </w:r>
+    </w:p>
+    <w:p>
+      <w:r>
         <w:t>TEST_DATA_003,Q3,ES,2025,DEMAND_UP,PASS,TEST_DATA_003,NaN,NaN,ES-2025: prix dans plage large attendue.</w:t>
       </w:r>
     </w:p>
@@ -4554,6 +5334,11 @@
     </w:p>
     <w:p>
       <w:r>
+        <w:t>TEST_DATA_003,Q3,ES,2026,BASE,PASS,TEST_DATA_003,NaN,NaN,ES-2026: prix dans plage large attendue.</w:t>
+      </w:r>
+    </w:p>
+    <w:p>
+      <w:r>
         <w:t>TEST_DATA_003,Q3,ES,2026,DEMAND_UP,PASS,TEST_DATA_003,NaN,NaN,ES-2026: prix dans plage large attendue.</w:t>
       </w:r>
     </w:p>
@@ -4564,6 +5349,11 @@
     </w:p>
     <w:p>
       <w:r>
+        <w:t>TEST_DATA_003,Q3,ES,2027,BASE,PASS,TEST_DATA_003,NaN,NaN,ES-2027: prix dans plage large attendue.</w:t>
+      </w:r>
+    </w:p>
+    <w:p>
+      <w:r>
         <w:t>TEST_DATA_003,Q3,ES,2027,DEMAND_UP,PASS,TEST_DATA_003,NaN,NaN,ES-2027: prix dans plage large attendue.</w:t>
       </w:r>
     </w:p>
@@ -4574,6 +5364,11 @@
     </w:p>
     <w:p>
       <w:r>
+        <w:t>TEST_DATA_003,Q3,ES,2028,BASE,PASS,TEST_DATA_003,NaN,NaN,ES-2028: prix dans plage large attendue.</w:t>
+      </w:r>
+    </w:p>
+    <w:p>
+      <w:r>
         <w:t>TEST_DATA_003,Q3,ES,2028,DEMAND_UP,PASS,TEST_DATA_003,NaN,NaN,ES-2028: prix dans plage large attendue.</w:t>
       </w:r>
     </w:p>
@@ -4584,6 +5379,11 @@
     </w:p>
     <w:p>
       <w:r>
+        <w:t>TEST_DATA_003,Q3,ES,2029,BASE,PASS,TEST_DATA_003,NaN,NaN,ES-2029: prix dans plage large attendue.</w:t>
+      </w:r>
+    </w:p>
+    <w:p>
+      <w:r>
         <w:t>TEST_DATA_003,Q3,ES,2029,DEMAND_UP,PASS,TEST_DATA_003,NaN,NaN,ES-2029: prix dans plage large attendue.</w:t>
       </w:r>
     </w:p>
@@ -4594,6 +5394,11 @@
     </w:p>
     <w:p>
       <w:r>
+        <w:t>TEST_DATA_003,Q3,ES,2030,BASE,PASS,TEST_DATA_003,NaN,NaN,ES-2030: prix dans plage large attendue.</w:t>
+      </w:r>
+    </w:p>
+    <w:p>
+      <w:r>
         <w:t>TEST_DATA_003,Q3,ES,2030,DEMAND_UP,PASS,TEST_DATA_003,NaN,NaN,ES-2030: prix dans plage large attendue.</w:t>
       </w:r>
     </w:p>
@@ -4604,6 +5409,11 @@
     </w:p>
     <w:p>
       <w:r>
+        <w:t>TEST_DATA_003,Q3,ES,2031,BASE,PASS,TEST_DATA_003,NaN,NaN,ES-2031: prix dans plage large attendue.</w:t>
+      </w:r>
+    </w:p>
+    <w:p>
+      <w:r>
         <w:t>TEST_DATA_003,Q3,ES,2031,DEMAND_UP,PASS,TEST_DATA_003,NaN,NaN,ES-2031: prix dans plage large attendue.</w:t>
       </w:r>
     </w:p>
@@ -4614,6 +5424,11 @@
     </w:p>
     <w:p>
       <w:r>
+        <w:t>TEST_DATA_003,Q3,ES,2032,BASE,PASS,TEST_DATA_003,NaN,NaN,ES-2032: prix dans plage large attendue.</w:t>
+      </w:r>
+    </w:p>
+    <w:p>
+      <w:r>
         <w:t>TEST_DATA_003,Q3,ES,2032,DEMAND_UP,PASS,TEST_DATA_003,NaN,NaN,ES-2032: prix dans plage large attendue.</w:t>
       </w:r>
     </w:p>
@@ -4624,6 +5439,11 @@
     </w:p>
     <w:p>
       <w:r>
+        <w:t>TEST_DATA_003,Q3,ES,2033,BASE,PASS,TEST_DATA_003,NaN,NaN,ES-2033: prix dans plage large attendue.</w:t>
+      </w:r>
+    </w:p>
+    <w:p>
+      <w:r>
         <w:t>TEST_DATA_003,Q3,ES,2033,DEMAND_UP,PASS,TEST_DATA_003,NaN,NaN,ES-2033: prix dans plage large attendue.</w:t>
       </w:r>
     </w:p>
@@ -4634,6 +5454,11 @@
     </w:p>
     <w:p>
       <w:r>
+        <w:t>TEST_DATA_003,Q3,ES,2034,BASE,PASS,TEST_DATA_003,NaN,NaN,ES-2034: prix dans plage large attendue.</w:t>
+      </w:r>
+    </w:p>
+    <w:p>
+      <w:r>
         <w:t>TEST_DATA_003,Q3,ES,2034,DEMAND_UP,PASS,TEST_DATA_003,NaN,NaN,ES-2034: prix dans plage large attendue.</w:t>
       </w:r>
     </w:p>
@@ -4644,6 +5469,11 @@
     </w:p>
     <w:p>
       <w:r>
+        <w:t>TEST_DATA_003,Q3,ES,2035,BASE,PASS,TEST_DATA_003,NaN,NaN,ES-2035: prix dans plage large attendue.</w:t>
+      </w:r>
+    </w:p>
+    <w:p>
+      <w:r>
         <w:t>TEST_DATA_003,Q3,ES,2035,DEMAND_UP,PASS,TEST_DATA_003,NaN,NaN,ES-2035: prix dans plage large attendue.</w:t>
       </w:r>
     </w:p>
@@ -4654,12 +5484,17 @@
     </w:p>
     <w:p>
       <w:r>
-        <w:t>TEST_Q3_001,Q3,NaN,NaN,DEMAND_UP,PASS,TEST_Q3_001,NaN,NaN,Toutes les lignes within_bounds=true respectent target_sr/target_h_negative/target_h_below_5.</w:t>
-      </w:r>
-    </w:p>
-    <w:p>
-      <w:r>
-        <w:t>TEST_Q3_001,Q3,NaN,NaN,LOW_RIGIDITY,PASS,TEST_Q3_001,NaN,NaN,Toutes les lignes within_bounds=true respectent target_sr/target_h_negative/target_h_below_5.</w:t>
+        <w:t>TEST_Q3_001,Q3,NaN,NaN,BASE,WARN,TEST_Q3_001,NaN,NaN,Colonnes predicted/target non disponibles dans Q3_status; test non applicable.</w:t>
+      </w:r>
+    </w:p>
+    <w:p>
+      <w:r>
+        <w:t>TEST_Q3_001,Q3,NaN,NaN,DEMAND_UP,WARN,TEST_Q3_001,NaN,NaN,Colonnes predicted/target non disponibles dans Q3_status; test non applicable.</w:t>
+      </w:r>
+    </w:p>
+    <w:p>
+      <w:r>
+        <w:t>TEST_Q3_001,Q3,NaN,NaN,LOW_RIGIDITY,WARN,TEST_Q3_001,NaN,NaN,Colonnes predicted/target non disponibles dans Q3_status; test non applicable.</w:t>
       </w:r>
     </w:p>
     <w:p>
@@ -4669,7 +5504,7 @@
     </w:p>
     <w:p>
       <w:r>
-        <w:t>BUNDLE_INFORMATIVENESS,Q4,NaN,NaN,NaN,PASS,BUNDLE_INFORMATIVENESS,NaN,NaN,share_tests_informatifs=100.00% ; share_compare_informatifs=62.50%</w:t>
+        <w:t>BUNDLE_INFORMATIVENESS,Q4,NaN,NaN,NaN,PASS,BUNDLE_INFORMATIVENESS,NaN,NaN,share_tests_informatifs=100.00% ; share_compare_informatifs=82.35%</w:t>
       </w:r>
     </w:p>
     <w:p>
@@ -4679,12 +5514,32 @@
     </w:p>
     <w:p>
       <w:r>
-        <w:t>Q4-H-01,Q4,NaN,NaN,nan,PASS,Simulation BESS 3 modes,"HIST_PRICE_ARBITRAGE_SIMPLE,HIST_PV_COLOCATED",3 modes executes avec sorties non vides,Les trois modes Q4 sont disponibles.</w:t>
-      </w:r>
-    </w:p>
-    <w:p>
-      <w:r>
-        <w:t>Q4-H-02,Q4,NaN,NaN,nan,PASS,Invariants physiques BESS,PASS,aucun FAIL physique/structurel pertinent,Les invariants physiques batterie sont respectes.</w:t>
+        <w:t>BUNDLE_NON_NEGATIVE_FIELD_NEGATIVE,Q4,NaN,NaN,NaN,PASS,BUNDLE_NON_NEGATIVE_FIELD_NEGATIVE,NaN,NaN,Tous les champs *_non_negative restent &gt;= 0.</w:t>
+      </w:r>
+    </w:p>
+    <w:p>
+      <w:r>
+        <w:t>GRID_BOUNDARY_SOLUTION,Q4,NaN,NaN,NaN,WARN,GRID_BOUNDARY_SOLUTION,NaN,NaN,Objectif atteint mais solution situee en bord de grille; affiner/etendre la grille.</w:t>
+      </w:r>
+    </w:p>
+    <w:p>
+      <w:r>
+        <w:t>GRID_BOUNDARY_SOLUTION,Q4,NaN,NaN,NaN,WARN,GRID_BOUNDARY_SOLUTION,NaN,NaN,Objectif atteint mais solution situee en bord de grille; affiner/etendre la grille.</w:t>
+      </w:r>
+    </w:p>
+    <w:p>
+      <w:r>
+        <w:t>Q4-H-01,Q4,NaN,NaN,nan,PASS,Simulation BESS 3 modes,"extra_dispatch_modes_executed=2; total_dispatch_modes_executed=3; extras=HIST_PRICE_ARBITRAGE_SIMPLE,HIST_PV_COLOCATED",3 modes executes avec sorties non vides,Convention explicite: les modes supplementaires sont comptes hors SURPLUS_FIRST.</w:t>
+      </w:r>
+    </w:p>
+    <w:p>
+      <w:r>
+        <w:t>Q4-H-02,Q4,NaN,NaN,nan,PASS,Invariants physiques BESS,WARN,aucun FAIL physique/structurel pertinent,Les invariants physiques batterie sont respectes. Des avertissements non-physiques peuvent subsister (objectif/scenario).</w:t>
+      </w:r>
+    </w:p>
+    <w:p>
+      <w:r>
+        <w:t>Q4-S-01,Q4,NaN,NaN,BASE,PASS,Comparaison effet batteries par scenario,2,Q4 summary non vide pour &gt;=1 scenario,Resultats Q4 prospectifs disponibles.</w:t>
       </w:r>
     </w:p>
     <w:p>
@@ -4699,6 +5554,11 @@
     </w:p>
     <w:p>
       <w:r>
+        <w:t>Q4-S-02,Q4,NaN,NaN,BASE,PASS,Sensibilite valeur commodites,share_finite=100.00%,delta pv_capture ou revenus vs BASE,Sensibilite valeur exploitable sur le panel.</w:t>
+      </w:r>
+    </w:p>
+    <w:p>
+      <w:r>
         <w:t>Q4-S-02,Q4,NaN,NaN,HIGH_CO2,PASS,Sensibilite valeur commodites,share_finite=100.00%,delta pv_capture ou revenus vs BASE,Sensibilite valeur exploitable sur le panel.</w:t>
       </w:r>
     </w:p>
@@ -4709,6 +5569,21 @@
     </w:p>
     <w:p>
       <w:r>
+        <w:t>Q4_REPORTING_CONSISTENCY,Q4,NaN,NaN,NaN,PASS,Q4_REPORTING_CONSISTENCY,NaN,NaN,"Comparaison Q4 coherente avec Q4_sizing_summary (meme colonnes, meme valeurs)."</w:t>
+      </w:r>
+    </w:p>
+    <w:p>
+      <w:r>
+        <w:t>TEST_Q4_001,Q4,NaN,NaN,BASE,PASS,TEST_Q4_001,NaN,NaN,"Invariants physiques batterie (SOC, puissance, energie) valides."</w:t>
+      </w:r>
+    </w:p>
+    <w:p>
+      <w:r>
+        <w:t>TEST_Q4_001,Q4,NaN,NaN,BASE,PASS,TEST_Q4_001,NaN,NaN,"Invariants physiques batterie (SOC, puissance, energie) valides."</w:t>
+      </w:r>
+    </w:p>
+    <w:p>
+      <w:r>
         <w:t>TEST_Q4_001,Q4,NaN,NaN,HIGH_CO2,PASS,TEST_Q4_001,NaN,NaN,"Invariants physiques batterie (SOC, puissance, energie) valides."</w:t>
       </w:r>
     </w:p>
@@ -4739,6 +5614,16 @@
     </w:p>
     <w:p>
       <w:r>
+        <w:t>TEST_Q4_002,Q4,NaN,NaN,BASE,PASS,TEST_Q4_002,NaN,NaN,Monotonicite respectee (augmentation bess_power/energy ne degrade pas le surplus).</w:t>
+      </w:r>
+    </w:p>
+    <w:p>
+      <w:r>
+        <w:t>TEST_Q4_002,Q4,NaN,NaN,BASE,PASS,TEST_Q4_002,NaN,NaN,Monotonicite respectee (augmentation bess_power/energy ne degrade pas le surplus).</w:t>
+      </w:r>
+    </w:p>
+    <w:p>
+      <w:r>
         <w:t>TEST_Q4_002,Q4,NaN,NaN,HIGH_CO2,PASS,TEST_Q4_002,NaN,NaN,Monotonicite respectee (augmentation bess_power/energy ne degrade pas le surplus).</w:t>
       </w:r>
     </w:p>
@@ -4779,6 +5664,11 @@
     </w:p>
     <w:p>
       <w:r>
+        <w:t>BUNDLE_NON_NEGATIVE_FIELD_NEGATIVE,Q5,NaN,NaN,NaN,PASS,BUNDLE_NON_NEGATIVE_FIELD_NEGATIVE,NaN,NaN,Tous les champs *_non_negative restent &gt;= 0.</w:t>
+      </w:r>
+    </w:p>
+    <w:p>
+      <w:r>
         <w:t>Q5-H-01,Q5,NaN,NaN,nan,PASS,Ancre thermique historique,share_fini=100.00%,Q5_summary non vide avec ttl_obs et tca_q95,L'ancre thermique est quantifiable sur la majorite des pays.</w:t>
       </w:r>
     </w:p>
@@ -4789,6 +5679,11 @@
     </w:p>
     <w:p>
       <w:r>
+        <w:t>Q5-S-01,Q5,NaN,NaN,BASE,PASS,Sensibilites scenarisees,2,Q5_summary non vide sur scenarios selectionnes,Sensibilites scenario calculees.</w:t>
+      </w:r>
+    </w:p>
+    <w:p>
+      <w:r>
         <w:t>Q5-S-01,Q5,NaN,NaN,HIGH_BOTH,PASS,Sensibilites scenarisees,2,Q5_summary non vide sur scenarios selectionnes,Sensibilites scenario calculees.</w:t>
       </w:r>
     </w:p>
@@ -4804,6 +5699,11 @@
     </w:p>
     <w:p>
       <w:r>
+        <w:t>Q5-S-02,Q5,NaN,NaN,BASE,PASS,CO2 requis pour TTL cible,share_finite=100.00%,co2_required_* non NaN,CO2 requis interpretable sur le panel.</w:t>
+      </w:r>
+    </w:p>
+    <w:p>
+      <w:r>
         <w:t>Q5-S-02,Q5,NaN,NaN,HIGH_BOTH,PASS,CO2 requis pour TTL cible,share_finite=100.00%,co2_required_* non NaN,CO2 requis interpretable sur le panel.</w:t>
       </w:r>
     </w:p>
@@ -4829,42 +5729,72 @@
     </w:p>
     <w:p>
       <w:r>
-        <w:t>Q5_DISTRIBUTIONAL_FIT,Q5,NaN,NaN,HIGH_BOTH,INFO,Q5_DISTRIBUTIONAL_FIT,NaN,NaN,Erreur distributionnelle p90/p95=62.1 EUR/MWh (acceptable).</w:t>
-      </w:r>
-    </w:p>
-    <w:p>
-      <w:r>
-        <w:t>Q5_DISTRIBUTIONAL_FIT,Q5,NaN,NaN,HIGH_BOTH,INFO,Q5_DISTRIBUTIONAL_FIT,NaN,NaN,Erreur distributionnelle p90/p95=45.3 EUR/MWh (acceptable).</w:t>
-      </w:r>
-    </w:p>
-    <w:p>
-      <w:r>
-        <w:t>Q5_DISTRIBUTIONAL_FIT,Q5,NaN,NaN,HIGH_CO2,INFO,Q5_DISTRIBUTIONAL_FIT,NaN,NaN,Erreur distributionnelle p90/p95=40.5 EUR/MWh (acceptable).</w:t>
-      </w:r>
-    </w:p>
-    <w:p>
-      <w:r>
-        <w:t>Q5_DISTRIBUTIONAL_FIT,Q5,NaN,NaN,HIGH_CO2,INFO,Q5_DISTRIBUTIONAL_FIT,NaN,NaN,Erreur distributionnelle p90/p95=33.1 EUR/MWh (acceptable).</w:t>
-      </w:r>
-    </w:p>
-    <w:p>
-      <w:r>
-        <w:t>Q5_DISTRIBUTIONAL_FIT,Q5,NaN,NaN,HIGH_GAS,INFO,Q5_DISTRIBUTIONAL_FIT,NaN,NaN,Erreur distributionnelle p90/p95=41.2 EUR/MWh (acceptable).</w:t>
-      </w:r>
-    </w:p>
-    <w:p>
-      <w:r>
-        <w:t>Q5_DISTRIBUTIONAL_FIT,Q5,NaN,NaN,HIGH_GAS,INFO,Q5_DISTRIBUTIONAL_FIT,NaN,NaN,Erreur distributionnelle p90/p95=34.1 EUR/MWh (acceptable).</w:t>
-      </w:r>
-    </w:p>
-    <w:p>
-      <w:r>
-        <w:t>Q5_DISTRIBUTIONAL_FIT,Q5,NaN,NaN,NaN,INFO,Q5_DISTRIBUTIONAL_FIT,NaN,NaN,Erreur distributionnelle p90/p95=8.0 EUR/MWh (acceptable).</w:t>
-      </w:r>
-    </w:p>
-    <w:p>
-      <w:r>
-        <w:t>Q5_DISTRIBUTIONAL_FIT,Q5,NaN,NaN,NaN,INFO,Q5_DISTRIBUTIONAL_FIT,NaN,NaN,Erreur distributionnelle p90/p95=21.5 EUR/MWh (acceptable).</w:t>
+        <w:t>Q5_BASE_SCENARIO_MISSING,Q5,NaN,NaN,HIGH_BOTH,PASS,Q5_BASE_SCENARIO_MISSING,NaN,NaN,BASE reference resolved (ok or warn_fallback_from_hist) for all countries.</w:t>
+      </w:r>
+    </w:p>
+    <w:p>
+      <w:r>
+        <w:t>Q5_BASE_SCENARIO_MISSING,Q5,NaN,NaN,HIGH_CO2,PASS,Q5_BASE_SCENARIO_MISSING,NaN,NaN,BASE reference resolved (ok or warn_fallback_from_hist) for all countries.</w:t>
+      </w:r>
+    </w:p>
+    <w:p>
+      <w:r>
+        <w:t>Q5_BASE_SCENARIO_MISSING,Q5,NaN,NaN,HIGH_GAS,PASS,Q5_BASE_SCENARIO_MISSING,NaN,NaN,BASE reference resolved (ok or warn_fallback_from_hist) for all countries.</w:t>
+      </w:r>
+    </w:p>
+    <w:p>
+      <w:r>
+        <w:t>Q5_DISTRIBUTIONAL_FIT,Q5,NaN,NaN,BASE,INFO,Q5_DISTRIBUTIONAL_FIT,NaN,NaN,Erreur distributionnelle p90/p95=35.7 EUR/MWh (acceptable).</w:t>
+      </w:r>
+    </w:p>
+    <w:p>
+      <w:r>
+        <w:t>Q5_DISTRIBUTIONAL_FIT,Q5,NaN,NaN,BASE,INFO,Q5_DISTRIBUTIONAL_FIT,NaN,NaN,Erreur distributionnelle p90/p95=28.4 EUR/MWh (acceptable).</w:t>
+      </w:r>
+    </w:p>
+    <w:p>
+      <w:r>
+        <w:t>Q5_DISTRIBUTIONAL_FIT,Q5,NaN,NaN,HIGH_BOTH,INFO,Q5_DISTRIBUTIONAL_FIT,NaN,NaN,Erreur distributionnelle p90/p95=65.9 EUR/MWh (acceptable).</w:t>
+      </w:r>
+    </w:p>
+    <w:p>
+      <w:r>
+        <w:t>Q5_DISTRIBUTIONAL_FIT,Q5,NaN,NaN,HIGH_BOTH,INFO,Q5_DISTRIBUTIONAL_FIT,NaN,NaN,Erreur distributionnelle p90/p95=44.5 EUR/MWh (acceptable).</w:t>
+      </w:r>
+    </w:p>
+    <w:p>
+      <w:r>
+        <w:t>Q5_DISTRIBUTIONAL_FIT,Q5,NaN,NaN,HIGH_CO2,INFO,Q5_DISTRIBUTIONAL_FIT,NaN,NaN,Erreur distributionnelle p90/p95=37.7 EUR/MWh (acceptable).</w:t>
+      </w:r>
+    </w:p>
+    <w:p>
+      <w:r>
+        <w:t>Q5_DISTRIBUTIONAL_FIT,Q5,NaN,NaN,HIGH_CO2,INFO,Q5_DISTRIBUTIONAL_FIT,NaN,NaN,Erreur distributionnelle p90/p95=29.3 EUR/MWh (acceptable).</w:t>
+      </w:r>
+    </w:p>
+    <w:p>
+      <w:r>
+        <w:t>Q5_DISTRIBUTIONAL_FIT,Q5,NaN,NaN,HIGH_GAS,INFO,Q5_DISTRIBUTIONAL_FIT,NaN,NaN,Erreur distributionnelle p90/p95=38.3 EUR/MWh (acceptable).</w:t>
+      </w:r>
+    </w:p>
+    <w:p>
+      <w:r>
+        <w:t>Q5_DISTRIBUTIONAL_FIT,Q5,NaN,NaN,HIGH_GAS,INFO,Q5_DISTRIBUTIONAL_FIT,NaN,NaN,Erreur distributionnelle p90/p95=30.3 EUR/MWh (acceptable).</w:t>
+      </w:r>
+    </w:p>
+    <w:p>
+      <w:r>
+        <w:t>Q5_DISTRIBUTIONAL_FIT,Q5,NaN,NaN,NaN,INFO,Q5_DISTRIBUTIONAL_FIT,NaN,NaN,Erreur distributionnelle p90/p95=8.6 EUR/MWh (acceptable).</w:t>
+      </w:r>
+    </w:p>
+    <w:p>
+      <w:r>
+        <w:t>Q5_DISTRIBUTIONAL_FIT,Q5,NaN,NaN,NaN,INFO,Q5_DISTRIBUTIONAL_FIT,NaN,NaN,Erreur distributionnelle p90/p95=23.7 EUR/MWh (acceptable).</w:t>
+      </w:r>
+    </w:p>
+    <w:p>
+      <w:r>
+        <w:t>Q5_LOW_CORR_CD,Q5,NaN,NaN,BASE,INFO,Q5_LOW_CORR_CD,NaN,NaN,Corr horaire faible mais non bloquante (fit distributionnel prioritaire).</w:t>
       </w:r>
     </w:p>
     <w:p>
@@ -4894,6 +5824,11 @@
     </w:p>
     <w:p>
       <w:r>
+        <w:t>Q5_REPORTING_TTL_OBS_CONSISTENCY,Q5,NaN,NaN,NaN,PASS,Q5_REPORTING_TTL_OBS_CONSISTENCY,NaN,NaN,ttl_obs comparaison/detail coherent (moyennes alignees).</w:t>
+      </w:r>
+    </w:p>
+    <w:p>
+      <w:r>
         <w:t>Q5_TARGET_ALREADY_MET,Q5,NaN,NaN,HIGH_BOTH,INFO,Q5_TARGET_ALREADY_MET,NaN,NaN,ttl_target &lt;= ttl_anchor_formula: deltas requis fixes a 0.</w:t>
       </w:r>
     </w:p>
@@ -4919,12 +5854,12 @@
     </w:p>
     <w:p>
       <w:r>
-        <w:t>TEST_Q5_001,Q5,NaN,NaN,NaN,WARN,TEST_Q5_001,NaN,NaN,Comparaison BASE/HIGH_CO2/HIGH_GAS indisponible (table Q5_summary manquante).</w:t>
-      </w:r>
-    </w:p>
-    <w:p>
-      <w:r>
-        <w:t>TEST_Q5_002,Q5,NaN,NaN,NaN,WARN,TEST_Q5_002,NaN,NaN,Impossible d'evaluer la coherence delta_ttl_vs_base vs delta_tca_vs_base (donnees manquantes).</w:t>
+        <w:t>TEST_Q5_001,Q5,NaN,NaN,NaN,PASS,TEST_Q5_001,NaN,NaN,HIGH_CO2/HIGH_GAS: TCA scenario &gt;= BASE sur les paires comparables.</w:t>
+      </w:r>
+    </w:p>
+    <w:p>
+      <w:r>
+        <w:t>TEST_Q5_002,Q5,NaN,NaN,NaN,PASS,TEST_Q5_002,NaN,NaN,Coherence signe delta_ttl vs delta_tca: 100.0% (4/4).</w:t>
       </w:r>
     </w:p>
     <w:p>

</xml_diff>